<commit_message>
Updating system design document according to mentor's feedback
</commit_message>
<xml_diff>
--- a/docs/System Design.docx
+++ b/docs/System Design.docx
@@ -294,7 +294,7 @@
           <w:sz w:val="32"/>
           <w:szCs w:val="32"/>
         </w:rPr>
-        <w:t>Actuators:</w:t>
+        <w:t>Embedded board:</w:t>
       </w:r>
     </w:p>
     <w:p>
@@ -314,23 +314,26 @@
           <w:sz w:val="28"/>
           <w:szCs w:val="28"/>
         </w:rPr>
-        <w:t xml:space="preserve">Embedded board (STM </w:t>
-      </w:r>
-      <w:proofErr w:type="spellStart"/>
-      <w:r>
-        <w:rPr>
-          <w:sz w:val="28"/>
-          <w:szCs w:val="28"/>
-        </w:rPr>
-        <w:t>Nucleo</w:t>
-      </w:r>
-      <w:proofErr w:type="spellEnd"/>
-      <w:r>
-        <w:rPr>
-          <w:sz w:val="28"/>
-          <w:szCs w:val="28"/>
-        </w:rPr>
-        <w:t xml:space="preserve"> 64) – Arm Cortex M3/M4</w:t>
+        <w:t>Embedded board (STM Nucleo 64) – Arm Cortex M3/M4</w:t>
+      </w:r>
+    </w:p>
+    <w:p>
+      <w:pPr>
+        <w:pStyle w:val="Heading2"/>
+        <w:ind w:left="360"/>
+        <w:rPr>
+          <w:color w:val="538135" w:themeColor="accent6" w:themeShade="BF"/>
+          <w:sz w:val="32"/>
+          <w:szCs w:val="32"/>
+        </w:rPr>
+      </w:pPr>
+      <w:r>
+        <w:rPr>
+          <w:color w:val="538135" w:themeColor="accent6" w:themeShade="BF"/>
+          <w:sz w:val="32"/>
+          <w:szCs w:val="32"/>
+        </w:rPr>
+        <w:t>Sensors:</w:t>
       </w:r>
     </w:p>
     <w:p>
@@ -350,26 +353,7 @@
           <w:sz w:val="28"/>
           <w:szCs w:val="28"/>
         </w:rPr>
-        <w:t>ETRX357 Zigbee module (UART, AT-Commands)</w:t>
-      </w:r>
-    </w:p>
-    <w:p>
-      <w:pPr>
-        <w:pStyle w:val="Heading2"/>
-        <w:ind w:left="360"/>
-        <w:rPr>
-          <w:color w:val="538135" w:themeColor="accent6" w:themeShade="BF"/>
-          <w:sz w:val="32"/>
-          <w:szCs w:val="32"/>
-        </w:rPr>
-      </w:pPr>
-      <w:r>
-        <w:rPr>
-          <w:color w:val="538135" w:themeColor="accent6" w:themeShade="BF"/>
-          <w:sz w:val="32"/>
-          <w:szCs w:val="32"/>
-        </w:rPr>
-        <w:t>Sensors:</w:t>
+        <w:t>Cubic CM1106 CO2 sensor (UART)</w:t>
       </w:r>
     </w:p>
     <w:p>
@@ -389,7 +373,7 @@
           <w:sz w:val="28"/>
           <w:szCs w:val="28"/>
         </w:rPr>
-        <w:t>Cubic CM1106 CO2 sensor (UART)</w:t>
+        <w:t>Sensirion SHT20x humidity/temperature sensor (I2C)</w:t>
       </w:r>
     </w:p>
     <w:p>
@@ -399,26 +383,32 @@
           <w:ilvl w:val="0"/>
           <w:numId w:val="2"/>
         </w:numPr>
+      </w:pPr>
+      <w:r>
         <w:rPr>
           <w:sz w:val="28"/>
           <w:szCs w:val="28"/>
         </w:rPr>
-      </w:pPr>
-      <w:proofErr w:type="spellStart"/>
-      <w:r>
-        <w:rPr>
-          <w:sz w:val="28"/>
-          <w:szCs w:val="28"/>
-        </w:rPr>
-        <w:t>Sensirion</w:t>
-      </w:r>
-      <w:proofErr w:type="spellEnd"/>
-      <w:r>
-        <w:rPr>
-          <w:sz w:val="28"/>
-          <w:szCs w:val="28"/>
-        </w:rPr>
-        <w:t xml:space="preserve"> SHT20x humidity/temperature sensor (I2C)</w:t>
+        <w:t>Sensirion SPS30 Particulate Matter sensor (I2C/UART)</w:t>
+      </w:r>
+    </w:p>
+    <w:p>
+      <w:pPr>
+        <w:pStyle w:val="Heading2"/>
+        <w:ind w:left="360"/>
+        <w:rPr>
+          <w:color w:val="538135" w:themeColor="accent6" w:themeShade="BF"/>
+          <w:sz w:val="32"/>
+          <w:szCs w:val="32"/>
+        </w:rPr>
+      </w:pPr>
+      <w:r>
+        <w:rPr>
+          <w:color w:val="538135" w:themeColor="accent6" w:themeShade="BF"/>
+          <w:sz w:val="32"/>
+          <w:szCs w:val="32"/>
+        </w:rPr>
+        <w:t>Communication:</w:t>
       </w:r>
     </w:p>
     <w:p>
@@ -428,24 +418,20 @@
           <w:ilvl w:val="0"/>
           <w:numId w:val="2"/>
         </w:numPr>
-      </w:pPr>
-      <w:proofErr w:type="spellStart"/>
-      <w:r>
         <w:rPr>
           <w:sz w:val="28"/>
           <w:szCs w:val="28"/>
         </w:rPr>
-        <w:t>Sensirion</w:t>
-      </w:r>
-      <w:proofErr w:type="spellEnd"/>
+      </w:pPr>
       <w:r>
         <w:rPr>
           <w:sz w:val="28"/>
           <w:szCs w:val="28"/>
         </w:rPr>
-        <w:t xml:space="preserve"> SPS30 Particulate Matter sensor (I2C/UART)</w:t>
-      </w:r>
-    </w:p>
+        <w:t>ETRX357 Zigbee module (UART, AT-Commands)</w:t>
+      </w:r>
+    </w:p>
+    <w:p/>
     <w:p>
       <w:pPr>
         <w:pStyle w:val="Heading2"/>
@@ -456,29 +442,6 @@
           <w:szCs w:val="32"/>
         </w:rPr>
       </w:pPr>
-      <w:r>
-        <w:rPr>
-          <w:color w:val="538135" w:themeColor="accent6" w:themeShade="BF"/>
-          <w:sz w:val="32"/>
-          <w:szCs w:val="32"/>
-        </w:rPr>
-        <w:t>Wiring diagrams</w:t>
-      </w:r>
-      <w:r>
-        <w:rPr>
-          <w:color w:val="538135" w:themeColor="accent6" w:themeShade="BF"/>
-          <w:sz w:val="32"/>
-          <w:szCs w:val="32"/>
-        </w:rPr>
-        <w:t>:</w:t>
-      </w:r>
-    </w:p>
-    <w:p>
-      <w:r>
-        <w:tab/>
-      </w:r>
-    </w:p>
-    <w:p>
       <w:r>
         <w:rPr>
           <w:noProof/>
@@ -486,22 +449,22 @@
           <w:szCs w:val="32"/>
         </w:rPr>
         <w:drawing>
-          <wp:anchor distT="0" distB="0" distL="114300" distR="114300" simplePos="0" relativeHeight="251666432" behindDoc="1" locked="0" layoutInCell="1" allowOverlap="1" wp14:anchorId="7EC83497" wp14:editId="0D80791C">
+          <wp:anchor distT="0" distB="0" distL="114300" distR="114300" simplePos="0" relativeHeight="251666432" behindDoc="1" locked="0" layoutInCell="1" allowOverlap="1" wp14:anchorId="7EC83497" wp14:editId="05E8799F">
             <wp:simplePos x="0" y="0"/>
             <wp:positionH relativeFrom="margin">
               <wp:align>left</wp:align>
             </wp:positionH>
             <wp:positionV relativeFrom="paragraph">
-              <wp:posOffset>-265871</wp:posOffset>
+              <wp:posOffset>89535</wp:posOffset>
             </wp:positionV>
-            <wp:extent cx="4917440" cy="3390900"/>
+            <wp:extent cx="4254824" cy="2933700"/>
             <wp:effectExtent l="0" t="0" r="0" b="0"/>
             <wp:wrapTight wrapText="bothSides">
               <wp:wrapPolygon edited="0">
                 <wp:start x="0" y="0"/>
-                <wp:lineTo x="0" y="21479"/>
-                <wp:lineTo x="21505" y="21479"/>
-                <wp:lineTo x="21505" y="0"/>
+                <wp:lineTo x="0" y="21460"/>
+                <wp:lineTo x="21471" y="21460"/>
+                <wp:lineTo x="21471" y="0"/>
                 <wp:lineTo x="0" y="0"/>
               </wp:wrapPolygon>
             </wp:wrapTight>
@@ -517,7 +480,7 @@
                     <pic:cNvPicPr/>
                   </pic:nvPicPr>
                   <pic:blipFill>
-                    <a:blip r:embed="rId6">
+                    <a:blip r:embed="rId6" cstate="print">
                       <a:extLst>
                         <a:ext uri="{28A0092B-C50C-407E-A947-70E740481C1C}">
                           <a14:useLocalDpi xmlns:a14="http://schemas.microsoft.com/office/drawing/2010/main" val="0"/>
@@ -531,7 +494,7 @@
                   <pic:spPr>
                     <a:xfrm>
                       <a:off x="0" y="0"/>
-                      <a:ext cx="4917440" cy="3390900"/>
+                      <a:ext cx="4254824" cy="2933700"/>
                     </a:xfrm>
                     <a:prstGeom prst="rect">
                       <a:avLst/>
@@ -549,7 +512,29 @@
           </wp:anchor>
         </w:drawing>
       </w:r>
-    </w:p>
+      <w:r>
+        <w:rPr>
+          <w:color w:val="538135" w:themeColor="accent6" w:themeShade="BF"/>
+          <w:sz w:val="32"/>
+          <w:szCs w:val="32"/>
+        </w:rPr>
+        <w:t>Wiring diagrams</w:t>
+      </w:r>
+      <w:r>
+        <w:rPr>
+          <w:color w:val="538135" w:themeColor="accent6" w:themeShade="BF"/>
+          <w:sz w:val="32"/>
+          <w:szCs w:val="32"/>
+        </w:rPr>
+        <w:t>:</w:t>
+      </w:r>
+    </w:p>
+    <w:p>
+      <w:r>
+        <w:tab/>
+      </w:r>
+    </w:p>
+    <w:p/>
     <w:p>
       <w:r>
         <w:br w:type="page"/>
@@ -595,31 +580,15 @@
     <w:p>
       <w:r>
         <w:rPr>
-          <w:noProof/>
+          <w:color w:val="538135" w:themeColor="accent6" w:themeShade="BF"/>
           <w:sz w:val="32"/>
           <w:szCs w:val="32"/>
         </w:rPr>
         <w:drawing>
-          <wp:anchor distT="0" distB="0" distL="114300" distR="114300" simplePos="0" relativeHeight="251660288" behindDoc="1" locked="0" layoutInCell="1" allowOverlap="1" wp14:anchorId="68418DC3" wp14:editId="45380696">
-            <wp:simplePos x="0" y="0"/>
-            <wp:positionH relativeFrom="margin">
-              <wp:align>left</wp:align>
-            </wp:positionH>
-            <wp:positionV relativeFrom="paragraph">
-              <wp:posOffset>99695</wp:posOffset>
-            </wp:positionV>
-            <wp:extent cx="4539615" cy="5264150"/>
-            <wp:effectExtent l="0" t="0" r="0" b="0"/>
-            <wp:wrapTight wrapText="bothSides">
-              <wp:wrapPolygon edited="0">
-                <wp:start x="0" y="0"/>
-                <wp:lineTo x="0" y="21496"/>
-                <wp:lineTo x="21482" y="21496"/>
-                <wp:lineTo x="21482" y="0"/>
-                <wp:lineTo x="0" y="0"/>
-              </wp:wrapPolygon>
-            </wp:wrapTight>
-            <wp:docPr id="6" name="Picture 6"/>
+          <wp:inline distT="0" distB="0" distL="0" distR="0" wp14:anchorId="06FA8D9A" wp14:editId="551701EB">
+            <wp:extent cx="5792008" cy="2295845"/>
+            <wp:effectExtent l="0" t="0" r="0" b="9525"/>
+            <wp:docPr id="5" name="Picture 5"/>
             <wp:cNvGraphicFramePr>
               <a:graphicFrameLocks xmlns:a="http://schemas.openxmlformats.org/drawingml/2006/main" noChangeAspect="1"/>
             </wp:cNvGraphicFramePr>
@@ -627,11 +596,104 @@
               <a:graphicData uri="http://schemas.openxmlformats.org/drawingml/2006/picture">
                 <pic:pic xmlns:pic="http://schemas.openxmlformats.org/drawingml/2006/picture">
                   <pic:nvPicPr>
-                    <pic:cNvPr id="6" name="sysytem diagram.png"/>
+                    <pic:cNvPr id="1" name=""/>
                     <pic:cNvPicPr/>
                   </pic:nvPicPr>
                   <pic:blipFill>
-                    <a:blip r:embed="rId7">
+                    <a:blip r:embed="rId7"/>
+                    <a:stretch>
+                      <a:fillRect/>
+                    </a:stretch>
+                  </pic:blipFill>
+                  <pic:spPr>
+                    <a:xfrm>
+                      <a:off x="0" y="0"/>
+                      <a:ext cx="5792008" cy="2295845"/>
+                    </a:xfrm>
+                    <a:prstGeom prst="rect">
+                      <a:avLst/>
+                    </a:prstGeom>
+                  </pic:spPr>
+                </pic:pic>
+              </a:graphicData>
+            </a:graphic>
+          </wp:inline>
+        </w:drawing>
+      </w:r>
+    </w:p>
+    <w:p/>
+    <w:p/>
+    <w:p/>
+    <w:p/>
+    <w:p>
+      <w:pPr>
+        <w:pStyle w:val="Heading2"/>
+        <w:rPr>
+          <w:color w:val="538135" w:themeColor="accent6" w:themeShade="BF"/>
+          <w:sz w:val="32"/>
+          <w:szCs w:val="32"/>
+        </w:rPr>
+      </w:pPr>
+      <w:r>
+        <w:rPr>
+          <w:color w:val="538135" w:themeColor="accent6" w:themeShade="BF"/>
+          <w:sz w:val="32"/>
+          <w:szCs w:val="32"/>
+        </w:rPr>
+        <w:t>System context diagram</w:t>
+      </w:r>
+    </w:p>
+    <w:p/>
+    <w:p>
+      <w:r>
+        <w:t xml:space="preserve">Our system contains both the embedded board with the connected sensors and ZigBee module and the C# app with the simulated fan. </w:t>
+      </w:r>
+    </w:p>
+    <w:p>
+      <w:r>
+        <w:t>Our external entities will be the client and the maintenance team (us).</w:t>
+      </w:r>
+    </w:p>
+    <w:p>
+      <w:r>
+        <w:rPr>
+          <w:noProof/>
+          <w:sz w:val="24"/>
+          <w:szCs w:val="24"/>
+        </w:rPr>
+        <w:drawing>
+          <wp:anchor distT="0" distB="0" distL="114300" distR="114300" simplePos="0" relativeHeight="251671552" behindDoc="1" locked="0" layoutInCell="1" allowOverlap="1" wp14:anchorId="53BA3527" wp14:editId="620C059E">
+            <wp:simplePos x="0" y="0"/>
+            <wp:positionH relativeFrom="margin">
+              <wp:align>left</wp:align>
+            </wp:positionH>
+            <wp:positionV relativeFrom="paragraph">
+              <wp:posOffset>41850</wp:posOffset>
+            </wp:positionV>
+            <wp:extent cx="3864634" cy="2898854"/>
+            <wp:effectExtent l="0" t="0" r="2540" b="0"/>
+            <wp:wrapTight wrapText="bothSides">
+              <wp:wrapPolygon edited="0">
+                <wp:start x="0" y="0"/>
+                <wp:lineTo x="0" y="21434"/>
+                <wp:lineTo x="21508" y="21434"/>
+                <wp:lineTo x="21508" y="0"/>
+                <wp:lineTo x="0" y="0"/>
+              </wp:wrapPolygon>
+            </wp:wrapTight>
+            <wp:docPr id="12" name="Picture 12"/>
+            <wp:cNvGraphicFramePr>
+              <a:graphicFrameLocks xmlns:a="http://schemas.openxmlformats.org/drawingml/2006/main" noChangeAspect="1"/>
+            </wp:cNvGraphicFramePr>
+            <a:graphic xmlns:a="http://schemas.openxmlformats.org/drawingml/2006/main">
+              <a:graphicData uri="http://schemas.openxmlformats.org/drawingml/2006/picture">
+                <pic:pic xmlns:pic="http://schemas.openxmlformats.org/drawingml/2006/picture">
+                  <pic:nvPicPr>
+                    <pic:cNvPr id="1" name="Capture.PNG"/>
+                    <pic:cNvPicPr/>
+                  </pic:nvPicPr>
+                  <pic:blipFill>
+                    <a:blip r:embed="rId8">
                       <a:extLst>
                         <a:ext uri="{28A0092B-C50C-407E-A947-70E740481C1C}">
                           <a14:useLocalDpi xmlns:a14="http://schemas.microsoft.com/office/drawing/2010/main" val="0"/>
@@ -645,7 +707,7 @@
                   <pic:spPr>
                     <a:xfrm>
                       <a:off x="0" y="0"/>
-                      <a:ext cx="4543703" cy="5268292"/>
+                      <a:ext cx="3864634" cy="2898854"/>
                     </a:xfrm>
                     <a:prstGeom prst="rect">
                       <a:avLst/>
@@ -664,213 +726,111 @@
         </w:drawing>
       </w:r>
     </w:p>
-    <w:p>
-      <w:pPr>
-        <w:pStyle w:val="Heading2"/>
-        <w:rPr>
-          <w:color w:val="538135" w:themeColor="accent6" w:themeShade="BF"/>
-          <w:sz w:val="32"/>
-          <w:szCs w:val="32"/>
-        </w:rPr>
-      </w:pPr>
-    </w:p>
-    <w:p>
-      <w:pPr>
-        <w:pStyle w:val="Heading2"/>
-        <w:rPr>
-          <w:color w:val="538135" w:themeColor="accent6" w:themeShade="BF"/>
-          <w:sz w:val="32"/>
-          <w:szCs w:val="32"/>
-        </w:rPr>
-      </w:pPr>
-    </w:p>
-    <w:p>
-      <w:pPr>
-        <w:pStyle w:val="Heading2"/>
-        <w:rPr>
-          <w:color w:val="538135" w:themeColor="accent6" w:themeShade="BF"/>
-          <w:sz w:val="32"/>
-          <w:szCs w:val="32"/>
-        </w:rPr>
-      </w:pPr>
-    </w:p>
-    <w:p>
-      <w:pPr>
-        <w:pStyle w:val="Heading2"/>
-        <w:rPr>
-          <w:color w:val="538135" w:themeColor="accent6" w:themeShade="BF"/>
-          <w:sz w:val="32"/>
-          <w:szCs w:val="32"/>
-        </w:rPr>
-      </w:pPr>
-    </w:p>
-    <w:p>
-      <w:pPr>
-        <w:pStyle w:val="Heading2"/>
-        <w:rPr>
-          <w:color w:val="538135" w:themeColor="accent6" w:themeShade="BF"/>
-          <w:sz w:val="32"/>
-          <w:szCs w:val="32"/>
-        </w:rPr>
-      </w:pPr>
-    </w:p>
-    <w:p>
-      <w:pPr>
-        <w:pStyle w:val="Heading2"/>
-        <w:rPr>
-          <w:color w:val="538135" w:themeColor="accent6" w:themeShade="BF"/>
-          <w:sz w:val="32"/>
-          <w:szCs w:val="32"/>
-        </w:rPr>
-      </w:pPr>
-    </w:p>
-    <w:p>
-      <w:pPr>
-        <w:pStyle w:val="Heading2"/>
-        <w:rPr>
-          <w:color w:val="538135" w:themeColor="accent6" w:themeShade="BF"/>
-          <w:sz w:val="32"/>
-          <w:szCs w:val="32"/>
-        </w:rPr>
-      </w:pPr>
-    </w:p>
-    <w:p>
-      <w:pPr>
-        <w:pStyle w:val="Heading2"/>
-        <w:rPr>
-          <w:color w:val="538135" w:themeColor="accent6" w:themeShade="BF"/>
-          <w:sz w:val="32"/>
-          <w:szCs w:val="32"/>
-        </w:rPr>
-      </w:pPr>
-    </w:p>
-    <w:p>
-      <w:pPr>
-        <w:pStyle w:val="Heading2"/>
-        <w:rPr>
-          <w:color w:val="538135" w:themeColor="accent6" w:themeShade="BF"/>
-          <w:sz w:val="32"/>
-          <w:szCs w:val="32"/>
-        </w:rPr>
-      </w:pPr>
-    </w:p>
-    <w:p>
-      <w:pPr>
-        <w:pStyle w:val="Heading2"/>
-        <w:rPr>
-          <w:color w:val="538135" w:themeColor="accent6" w:themeShade="BF"/>
-          <w:sz w:val="32"/>
-          <w:szCs w:val="32"/>
-        </w:rPr>
-      </w:pPr>
-    </w:p>
-    <w:p>
-      <w:pPr>
-        <w:pStyle w:val="Heading2"/>
-        <w:rPr>
-          <w:color w:val="538135" w:themeColor="accent6" w:themeShade="BF"/>
-          <w:sz w:val="32"/>
-          <w:szCs w:val="32"/>
-        </w:rPr>
-      </w:pPr>
-    </w:p>
-    <w:p>
-      <w:pPr>
-        <w:pStyle w:val="Heading2"/>
-        <w:rPr>
-          <w:color w:val="538135" w:themeColor="accent6" w:themeShade="BF"/>
-          <w:sz w:val="32"/>
-          <w:szCs w:val="32"/>
-        </w:rPr>
-      </w:pPr>
-    </w:p>
-    <w:p>
-      <w:pPr>
-        <w:pStyle w:val="Heading2"/>
-        <w:rPr>
-          <w:color w:val="538135" w:themeColor="accent6" w:themeShade="BF"/>
-          <w:sz w:val="32"/>
-          <w:szCs w:val="32"/>
-        </w:rPr>
-      </w:pPr>
-    </w:p>
-    <w:p>
-      <w:pPr>
-        <w:pStyle w:val="Heading2"/>
-        <w:rPr>
-          <w:color w:val="538135" w:themeColor="accent6" w:themeShade="BF"/>
-          <w:sz w:val="32"/>
-          <w:szCs w:val="32"/>
-        </w:rPr>
-      </w:pPr>
-    </w:p>
-    <w:p>
-      <w:pPr>
-        <w:pStyle w:val="Heading2"/>
-        <w:rPr>
-          <w:color w:val="538135" w:themeColor="accent6" w:themeShade="BF"/>
-          <w:sz w:val="32"/>
-          <w:szCs w:val="32"/>
-        </w:rPr>
-      </w:pPr>
-    </w:p>
-    <w:p>
-      <w:pPr>
-        <w:pStyle w:val="Heading2"/>
-        <w:rPr>
-          <w:color w:val="538135" w:themeColor="accent6" w:themeShade="BF"/>
-          <w:sz w:val="32"/>
-          <w:szCs w:val="32"/>
-        </w:rPr>
-      </w:pPr>
-    </w:p>
-    <w:p>
-      <w:pPr>
-        <w:pStyle w:val="Heading2"/>
-        <w:rPr>
-          <w:color w:val="538135" w:themeColor="accent6" w:themeShade="BF"/>
-          <w:sz w:val="32"/>
-          <w:szCs w:val="32"/>
-        </w:rPr>
-      </w:pPr>
-    </w:p>
-    <w:p>
-      <w:pPr>
-        <w:pStyle w:val="Heading2"/>
-        <w:rPr>
-          <w:color w:val="538135" w:themeColor="accent6" w:themeShade="BF"/>
-          <w:sz w:val="32"/>
-          <w:szCs w:val="32"/>
-        </w:rPr>
-      </w:pPr>
-    </w:p>
     <w:p/>
     <w:p/>
-    <w:p>
-      <w:pPr>
-        <w:pStyle w:val="Heading2"/>
-        <w:rPr>
-          <w:color w:val="538135" w:themeColor="accent6" w:themeShade="BF"/>
-          <w:sz w:val="32"/>
-          <w:szCs w:val="32"/>
-        </w:rPr>
-      </w:pPr>
-      <w:r>
-        <w:rPr>
-          <w:color w:val="538135" w:themeColor="accent6" w:themeShade="BF"/>
-          <w:sz w:val="32"/>
-          <w:szCs w:val="32"/>
-        </w:rPr>
-        <w:t>System context diagram</w:t>
-      </w:r>
-    </w:p>
-    <w:p>
-      <w:r>
+    <w:p/>
+    <w:p/>
+    <w:p/>
+    <w:p/>
+    <w:p/>
+    <w:p/>
+    <w:p/>
+    <w:p>
+      <w:pPr>
+        <w:pStyle w:val="Heading1"/>
+        <w:rPr>
+          <w:color w:val="538135" w:themeColor="accent6" w:themeShade="BF"/>
+          <w:sz w:val="48"/>
+          <w:szCs w:val="48"/>
+        </w:rPr>
+      </w:pPr>
+      <w:r>
+        <w:rPr>
+          <w:color w:val="538135" w:themeColor="accent6" w:themeShade="BF"/>
+          <w:sz w:val="48"/>
+          <w:szCs w:val="48"/>
+        </w:rPr>
+        <w:lastRenderedPageBreak/>
+        <w:t>Communication protocols</w:t>
+      </w:r>
+    </w:p>
+    <w:p>
+      <w:r>
+        <w:t>Messages are sent every 15 minutes and at sharp changes of CO2, matter, temperature or humidity.</w:t>
+      </w:r>
+    </w:p>
+    <w:p>
+      <w:r>
+        <w:t>STM Nucleo – master;</w:t>
+      </w:r>
+    </w:p>
+    <w:p>
+      <w:r>
+        <w:t>ZigBee Module – slave;</w:t>
+      </w:r>
+    </w:p>
+    <w:p>
+      <w:pPr>
+        <w:pStyle w:val="Heading1"/>
+        <w:rPr>
+          <w:color w:val="538135" w:themeColor="accent6" w:themeShade="BF"/>
+          <w:sz w:val="48"/>
+          <w:szCs w:val="48"/>
+        </w:rPr>
+      </w:pPr>
+      <w:r>
+        <w:rPr>
+          <w:color w:val="538135" w:themeColor="accent6" w:themeShade="BF"/>
+          <w:sz w:val="48"/>
+          <w:szCs w:val="48"/>
+        </w:rPr>
+        <w:t>State diagram</w:t>
+      </w:r>
+    </w:p>
+    <w:p>
+      <w:pPr>
+        <w:pStyle w:val="ListParagraph"/>
+        <w:numPr>
+          <w:ilvl w:val="0"/>
+          <w:numId w:val="5"/>
+        </w:numPr>
+      </w:pPr>
+      <w:r>
+        <w:t xml:space="preserve">The </w:t>
+      </w:r>
+      <w:r>
+        <w:t>state diagram</w:t>
+      </w:r>
+      <w:r>
+        <w:t xml:space="preserve"> for the communication between the modules and the ZigBee.</w:t>
+      </w:r>
+    </w:p>
+    <w:p>
+      <w:r>
+        <w:rPr>
+          <w:noProof/>
+        </w:rPr>
         <w:drawing>
-          <wp:inline distT="0" distB="0" distL="0" distR="0" wp14:anchorId="4E936DED" wp14:editId="5C77A5C0">
-            <wp:extent cx="5943600" cy="869950"/>
-            <wp:effectExtent l="0" t="0" r="0" b="6350"/>
-            <wp:docPr id="4" name="Picture 4"/>
+          <wp:anchor distT="0" distB="0" distL="114300" distR="114300" simplePos="0" relativeHeight="251662336" behindDoc="1" locked="0" layoutInCell="1" allowOverlap="1" wp14:anchorId="345C4A7B" wp14:editId="78341CBC">
+            <wp:simplePos x="0" y="0"/>
+            <wp:positionH relativeFrom="column">
+              <wp:posOffset>344805</wp:posOffset>
+            </wp:positionH>
+            <wp:positionV relativeFrom="paragraph">
+              <wp:posOffset>32385</wp:posOffset>
+            </wp:positionV>
+            <wp:extent cx="2992755" cy="5482590"/>
+            <wp:effectExtent l="0" t="0" r="0" b="3810"/>
+            <wp:wrapTight wrapText="bothSides">
+              <wp:wrapPolygon edited="0">
+                <wp:start x="0" y="0"/>
+                <wp:lineTo x="0" y="21540"/>
+                <wp:lineTo x="21449" y="21540"/>
+                <wp:lineTo x="21449" y="0"/>
+                <wp:lineTo x="0" y="0"/>
+              </wp:wrapPolygon>
+            </wp:wrapTight>
+            <wp:docPr id="3" name="Picture 3"/>
             <wp:cNvGraphicFramePr>
               <a:graphicFrameLocks xmlns:a="http://schemas.openxmlformats.org/drawingml/2006/main" noChangeAspect="1"/>
             </wp:cNvGraphicFramePr>
@@ -878,125 +838,7 @@
               <a:graphicData uri="http://schemas.openxmlformats.org/drawingml/2006/picture">
                 <pic:pic xmlns:pic="http://schemas.openxmlformats.org/drawingml/2006/picture">
                   <pic:nvPicPr>
-                    <pic:cNvPr id="1" name=""/>
-                    <pic:cNvPicPr/>
-                  </pic:nvPicPr>
-                  <pic:blipFill>
-                    <a:blip r:embed="rId8"/>
-                    <a:stretch>
-                      <a:fillRect/>
-                    </a:stretch>
-                  </pic:blipFill>
-                  <pic:spPr>
-                    <a:xfrm>
-                      <a:off x="0" y="0"/>
-                      <a:ext cx="5943600" cy="869950"/>
-                    </a:xfrm>
-                    <a:prstGeom prst="rect">
-                      <a:avLst/>
-                    </a:prstGeom>
-                  </pic:spPr>
-                </pic:pic>
-              </a:graphicData>
-            </a:graphic>
-          </wp:inline>
-        </w:drawing>
-      </w:r>
-    </w:p>
-    <w:p>
-      <w:pPr>
-        <w:pStyle w:val="Heading1"/>
-        <w:rPr>
-          <w:color w:val="538135" w:themeColor="accent6" w:themeShade="BF"/>
-          <w:sz w:val="48"/>
-          <w:szCs w:val="48"/>
-        </w:rPr>
-      </w:pPr>
-      <w:r>
-        <w:rPr>
-          <w:color w:val="538135" w:themeColor="accent6" w:themeShade="BF"/>
-          <w:sz w:val="48"/>
-          <w:szCs w:val="48"/>
-        </w:rPr>
-        <w:lastRenderedPageBreak/>
-        <w:t>Communication protocols</w:t>
-      </w:r>
-    </w:p>
-    <w:p>
-      <w:r>
-        <w:t>Messages are sent every 15 minutes and at sharp changes of CO2, matter, temperature or humidity.</w:t>
-      </w:r>
-    </w:p>
-    <w:p>
-      <w:r>
-        <w:t xml:space="preserve">STM </w:t>
-      </w:r>
-      <w:proofErr w:type="spellStart"/>
-      <w:r>
-        <w:t>Nucleo</w:t>
-      </w:r>
-      <w:proofErr w:type="spellEnd"/>
-      <w:r>
-        <w:t xml:space="preserve"> – master;</w:t>
-      </w:r>
-    </w:p>
-    <w:p>
-      <w:r>
-        <w:t>ZigBee Module – slave;</w:t>
-      </w:r>
-    </w:p>
-    <w:p>
-      <w:pPr>
-        <w:pStyle w:val="Heading1"/>
-        <w:rPr>
-          <w:color w:val="538135" w:themeColor="accent6" w:themeShade="BF"/>
-          <w:sz w:val="48"/>
-          <w:szCs w:val="48"/>
-        </w:rPr>
-      </w:pPr>
-      <w:r>
-        <w:rPr>
-          <w:color w:val="538135" w:themeColor="accent6" w:themeShade="BF"/>
-          <w:sz w:val="48"/>
-          <w:szCs w:val="48"/>
-        </w:rPr>
-        <w:t>State diagram</w:t>
-      </w:r>
-    </w:p>
-    <w:p>
-      <w:r>
-        <w:rPr>
-          <w:noProof/>
-        </w:rPr>
-        <w:drawing>
-          <wp:anchor distT="0" distB="0" distL="114300" distR="114300" simplePos="0" relativeHeight="251665408" behindDoc="1" locked="0" layoutInCell="1" allowOverlap="1" wp14:anchorId="2CCE76D3" wp14:editId="07B13574">
-            <wp:simplePos x="0" y="0"/>
-            <wp:positionH relativeFrom="column">
-              <wp:posOffset>1196340</wp:posOffset>
-            </wp:positionH>
-            <wp:positionV relativeFrom="paragraph">
-              <wp:posOffset>120650</wp:posOffset>
-            </wp:positionV>
-            <wp:extent cx="3048264" cy="5723116"/>
-            <wp:effectExtent l="0" t="0" r="0" b="0"/>
-            <wp:wrapTight wrapText="bothSides">
-              <wp:wrapPolygon edited="0">
-                <wp:start x="0" y="0"/>
-                <wp:lineTo x="0" y="21499"/>
-                <wp:lineTo x="21465" y="21499"/>
-                <wp:lineTo x="21465" y="0"/>
-                <wp:lineTo x="0" y="0"/>
-              </wp:wrapPolygon>
-            </wp:wrapTight>
-            <wp:docPr id="7" name="Picture 7"/>
-            <wp:cNvGraphicFramePr>
-              <a:graphicFrameLocks xmlns:a="http://schemas.openxmlformats.org/drawingml/2006/main" noChangeAspect="1"/>
-            </wp:cNvGraphicFramePr>
-            <a:graphic xmlns:a="http://schemas.openxmlformats.org/drawingml/2006/main">
-              <a:graphicData uri="http://schemas.openxmlformats.org/drawingml/2006/picture">
-                <pic:pic xmlns:pic="http://schemas.openxmlformats.org/drawingml/2006/picture">
-                  <pic:nvPicPr>
-                    <pic:cNvPr id="7" name="StateDiagram.png"/>
+                    <pic:cNvPr id="3" name="Modules - ZigBee.PNG"/>
                     <pic:cNvPicPr/>
                   </pic:nvPicPr>
                   <pic:blipFill>
@@ -1014,123 +856,7 @@
                   <pic:spPr>
                     <a:xfrm>
                       <a:off x="0" y="0"/>
-                      <a:ext cx="3048264" cy="5723116"/>
-                    </a:xfrm>
-                    <a:prstGeom prst="rect">
-                      <a:avLst/>
-                    </a:prstGeom>
-                  </pic:spPr>
-                </pic:pic>
-              </a:graphicData>
-            </a:graphic>
-            <wp14:sizeRelH relativeFrom="page">
-              <wp14:pctWidth>0</wp14:pctWidth>
-            </wp14:sizeRelH>
-            <wp14:sizeRelV relativeFrom="page">
-              <wp14:pctHeight>0</wp14:pctHeight>
-            </wp14:sizeRelV>
-          </wp:anchor>
-        </w:drawing>
-      </w:r>
-    </w:p>
-    <w:p/>
-    <w:p>
-      <w:pPr>
-        <w:pStyle w:val="Heading1"/>
-        <w:rPr>
-          <w:color w:val="538135" w:themeColor="accent6" w:themeShade="BF"/>
-          <w:sz w:val="48"/>
-          <w:szCs w:val="48"/>
-        </w:rPr>
-      </w:pPr>
-    </w:p>
-    <w:p>
-      <w:pPr>
-        <w:pStyle w:val="Heading1"/>
-        <w:rPr>
-          <w:color w:val="538135" w:themeColor="accent6" w:themeShade="BF"/>
-          <w:sz w:val="48"/>
-          <w:szCs w:val="48"/>
-        </w:rPr>
-      </w:pPr>
-    </w:p>
-    <w:p>
-      <w:pPr>
-        <w:pStyle w:val="Heading1"/>
-        <w:rPr>
-          <w:color w:val="538135" w:themeColor="accent6" w:themeShade="BF"/>
-          <w:sz w:val="48"/>
-          <w:szCs w:val="48"/>
-        </w:rPr>
-      </w:pPr>
-      <w:r>
-        <w:rPr>
-          <w:color w:val="538135" w:themeColor="accent6" w:themeShade="BF"/>
-          <w:sz w:val="48"/>
-          <w:szCs w:val="48"/>
-        </w:rPr>
-        <w:t>Control flow chart</w:t>
-      </w:r>
-    </w:p>
-    <w:p>
-      <w:pPr>
-        <w:rPr>
-          <w:rFonts w:ascii="Times New Roman" w:hAnsi="Times New Roman" w:cs="Times New Roman"/>
-          <w:sz w:val="28"/>
-          <w:szCs w:val="28"/>
-        </w:rPr>
-      </w:pPr>
-      <w:r>
-        <w:rPr>
-          <w:noProof/>
-        </w:rPr>
-        <w:drawing>
-          <wp:anchor distT="0" distB="0" distL="114300" distR="114300" simplePos="0" relativeHeight="251662336" behindDoc="1" locked="0" layoutInCell="1" allowOverlap="1" wp14:anchorId="345C4A7B" wp14:editId="53A21205">
-            <wp:simplePos x="0" y="0"/>
-            <wp:positionH relativeFrom="column">
-              <wp:posOffset>3291840</wp:posOffset>
-            </wp:positionH>
-            <wp:positionV relativeFrom="paragraph">
-              <wp:posOffset>261620</wp:posOffset>
-            </wp:positionV>
-            <wp:extent cx="2571750" cy="4709160"/>
-            <wp:effectExtent l="0" t="0" r="0" b="0"/>
-            <wp:wrapTight wrapText="bothSides">
-              <wp:wrapPolygon edited="0">
-                <wp:start x="0" y="0"/>
-                <wp:lineTo x="0" y="21495"/>
-                <wp:lineTo x="21440" y="21495"/>
-                <wp:lineTo x="21440" y="0"/>
-                <wp:lineTo x="0" y="0"/>
-              </wp:wrapPolygon>
-            </wp:wrapTight>
-            <wp:docPr id="3" name="Picture 3"/>
-            <wp:cNvGraphicFramePr>
-              <a:graphicFrameLocks xmlns:a="http://schemas.openxmlformats.org/drawingml/2006/main" noChangeAspect="1"/>
-            </wp:cNvGraphicFramePr>
-            <a:graphic xmlns:a="http://schemas.openxmlformats.org/drawingml/2006/main">
-              <a:graphicData uri="http://schemas.openxmlformats.org/drawingml/2006/picture">
-                <pic:pic xmlns:pic="http://schemas.openxmlformats.org/drawingml/2006/picture">
-                  <pic:nvPicPr>
-                    <pic:cNvPr id="3" name="Modules - ZigBee.PNG"/>
-                    <pic:cNvPicPr/>
-                  </pic:nvPicPr>
-                  <pic:blipFill>
-                    <a:blip r:embed="rId10">
-                      <a:extLst>
-                        <a:ext uri="{28A0092B-C50C-407E-A947-70E740481C1C}">
-                          <a14:useLocalDpi xmlns:a14="http://schemas.microsoft.com/office/drawing/2010/main" val="0"/>
-                        </a:ext>
-                      </a:extLst>
-                    </a:blip>
-                    <a:stretch>
-                      <a:fillRect/>
-                    </a:stretch>
-                  </pic:blipFill>
-                  <pic:spPr>
-                    <a:xfrm>
-                      <a:off x="0" y="0"/>
-                      <a:ext cx="2571750" cy="4709160"/>
+                      <a:ext cx="2992755" cy="5482590"/>
                     </a:xfrm>
                     <a:prstGeom prst="rect">
                       <a:avLst/>
@@ -1151,6 +877,116 @@
     </w:p>
     <w:p>
       <w:pPr>
+        <w:ind w:left="360"/>
+      </w:pPr>
+    </w:p>
+    <w:p>
+      <w:pPr>
+        <w:ind w:left="360"/>
+      </w:pPr>
+    </w:p>
+    <w:p>
+      <w:pPr>
+        <w:ind w:left="360"/>
+      </w:pPr>
+    </w:p>
+    <w:p>
+      <w:pPr>
+        <w:ind w:left="360"/>
+      </w:pPr>
+    </w:p>
+    <w:p>
+      <w:pPr>
+        <w:ind w:left="360"/>
+      </w:pPr>
+    </w:p>
+    <w:p>
+      <w:pPr>
+        <w:ind w:left="360"/>
+      </w:pPr>
+    </w:p>
+    <w:p>
+      <w:pPr>
+        <w:ind w:left="360"/>
+      </w:pPr>
+    </w:p>
+    <w:p>
+      <w:pPr>
+        <w:ind w:left="360"/>
+      </w:pPr>
+    </w:p>
+    <w:p>
+      <w:pPr>
+        <w:ind w:left="360"/>
+      </w:pPr>
+    </w:p>
+    <w:p>
+      <w:pPr>
+        <w:ind w:left="360"/>
+      </w:pPr>
+    </w:p>
+    <w:p>
+      <w:pPr>
+        <w:ind w:left="360"/>
+      </w:pPr>
+    </w:p>
+    <w:p>
+      <w:pPr>
+        <w:ind w:left="360"/>
+      </w:pPr>
+    </w:p>
+    <w:p>
+      <w:pPr>
+        <w:ind w:left="360"/>
+      </w:pPr>
+    </w:p>
+    <w:p>
+      <w:pPr>
+        <w:ind w:left="360"/>
+      </w:pPr>
+    </w:p>
+    <w:p>
+      <w:pPr>
+        <w:ind w:left="360"/>
+      </w:pPr>
+    </w:p>
+    <w:p>
+      <w:pPr>
+        <w:ind w:left="360"/>
+      </w:pPr>
+    </w:p>
+    <w:p>
+      <w:pPr>
+        <w:ind w:left="360"/>
+      </w:pPr>
+    </w:p>
+    <w:p>
+      <w:pPr>
+        <w:ind w:left="360"/>
+      </w:pPr>
+    </w:p>
+    <w:p>
+      <w:pPr>
+        <w:ind w:left="360"/>
+      </w:pPr>
+    </w:p>
+    <w:p>
+      <w:pPr>
+        <w:ind w:left="360"/>
+      </w:pPr>
+    </w:p>
+    <w:p>
+      <w:pPr>
+        <w:ind w:left="360"/>
+      </w:pPr>
+    </w:p>
+    <w:p>
+      <w:pPr>
+        <w:ind w:left="360"/>
+      </w:pPr>
+    </w:p>
+    <w:p>
+      <w:pPr>
         <w:pStyle w:val="ListParagraph"/>
         <w:numPr>
           <w:ilvl w:val="0"/>
@@ -1158,40 +994,26 @@
         </w:numPr>
       </w:pPr>
       <w:r>
-        <w:t>The flow chart for the communication between the modules and the ZigBee.</w:t>
-      </w:r>
-    </w:p>
-    <w:p>
-      <w:r>
-        <w:br w:type="page"/>
-      </w:r>
-    </w:p>
-    <w:p>
-      <w:pPr>
-        <w:pStyle w:val="ListParagraph"/>
-        <w:numPr>
-          <w:ilvl w:val="0"/>
-          <w:numId w:val="4"/>
-        </w:numPr>
-      </w:pPr>
-      <w:r>
         <w:lastRenderedPageBreak/>
         <w:t>The flow chart for the communication between the ZigBee and the Ventilation Box.</w:t>
       </w:r>
     </w:p>
     <w:p>
+      <w:pPr>
+        <w:ind w:left="360"/>
+      </w:pPr>
       <w:r>
         <w:rPr>
           <w:noProof/>
         </w:rPr>
         <w:drawing>
-          <wp:anchor distT="0" distB="0" distL="114300" distR="114300" simplePos="0" relativeHeight="251667456" behindDoc="1" locked="0" layoutInCell="1" allowOverlap="1" wp14:anchorId="0B9A32A5" wp14:editId="35959BD7">
+          <wp:anchor distT="0" distB="0" distL="114300" distR="114300" simplePos="0" relativeHeight="251667456" behindDoc="1" locked="0" layoutInCell="1" allowOverlap="1" wp14:anchorId="0B9A32A5" wp14:editId="7AF6D0A0">
             <wp:simplePos x="0" y="0"/>
             <wp:positionH relativeFrom="column">
-              <wp:posOffset>4434840</wp:posOffset>
+              <wp:posOffset>3899535</wp:posOffset>
             </wp:positionH>
             <wp:positionV relativeFrom="paragraph">
-              <wp:posOffset>129540</wp:posOffset>
+              <wp:posOffset>6889</wp:posOffset>
             </wp:positionV>
             <wp:extent cx="1207135" cy="3467100"/>
             <wp:effectExtent l="0" t="0" r="0" b="0"/>
@@ -1216,7 +1038,7 @@
                     <pic:cNvPicPr/>
                   </pic:nvPicPr>
                   <pic:blipFill>
-                    <a:blip r:embed="rId11">
+                    <a:blip r:embed="rId10">
                       <a:extLst>
                         <a:ext uri="{28A0092B-C50C-407E-A947-70E740481C1C}">
                           <a14:useLocalDpi xmlns:a14="http://schemas.microsoft.com/office/drawing/2010/main" val="0"/>
@@ -1249,20 +1071,37 @@
         </w:drawing>
       </w:r>
     </w:p>
-    <w:p/>
-    <w:p>
+    <w:p>
+      <w:pPr>
+        <w:pStyle w:val="Heading1"/>
+        <w:rPr>
+          <w:color w:val="538135" w:themeColor="accent6" w:themeShade="BF"/>
+          <w:sz w:val="48"/>
+          <w:szCs w:val="48"/>
+        </w:rPr>
+      </w:pPr>
+    </w:p>
+    <w:p>
+      <w:pPr>
+        <w:pStyle w:val="Heading1"/>
+        <w:rPr>
+          <w:color w:val="538135" w:themeColor="accent6" w:themeShade="BF"/>
+          <w:sz w:val="48"/>
+          <w:szCs w:val="48"/>
+        </w:rPr>
+      </w:pPr>
       <w:r>
         <w:rPr>
           <w:noProof/>
         </w:rPr>
         <w:drawing>
-          <wp:anchor distT="0" distB="0" distL="114300" distR="114300" simplePos="0" relativeHeight="251668480" behindDoc="1" locked="0" layoutInCell="1" allowOverlap="1" wp14:anchorId="47884DEA" wp14:editId="5321D66F">
+          <wp:anchor distT="0" distB="0" distL="114300" distR="114300" simplePos="0" relativeHeight="251668480" behindDoc="1" locked="0" layoutInCell="1" allowOverlap="1" wp14:anchorId="47884DEA" wp14:editId="456BBFA0">
             <wp:simplePos x="0" y="0"/>
             <wp:positionH relativeFrom="column">
-              <wp:posOffset>-441960</wp:posOffset>
+              <wp:posOffset>0</wp:posOffset>
             </wp:positionH>
             <wp:positionV relativeFrom="paragraph">
-              <wp:posOffset>76835</wp:posOffset>
+              <wp:posOffset>145319</wp:posOffset>
             </wp:positionV>
             <wp:extent cx="1715135" cy="2583180"/>
             <wp:effectExtent l="0" t="0" r="0" b="7620"/>
@@ -1287,7 +1126,7 @@
                     <pic:cNvPicPr/>
                   </pic:nvPicPr>
                   <pic:blipFill>
-                    <a:blip r:embed="rId12">
+                    <a:blip r:embed="rId11">
                       <a:extLst>
                         <a:ext uri="{28A0092B-C50C-407E-A947-70E740481C1C}">
                           <a14:useLocalDpi xmlns:a14="http://schemas.microsoft.com/office/drawing/2010/main" val="0"/>
@@ -1320,17 +1159,51 @@
         </w:drawing>
       </w:r>
     </w:p>
-    <w:p/>
-    <w:p/>
-    <w:p/>
-    <w:p/>
-    <w:p/>
-    <w:p/>
-    <w:p/>
-    <w:p/>
-    <w:p/>
-    <w:p/>
-    <w:p/>
+    <w:p>
+      <w:pPr>
+        <w:pStyle w:val="Heading1"/>
+        <w:rPr>
+          <w:color w:val="538135" w:themeColor="accent6" w:themeShade="BF"/>
+          <w:sz w:val="48"/>
+          <w:szCs w:val="48"/>
+        </w:rPr>
+      </w:pPr>
+    </w:p>
+    <w:p>
+      <w:pPr>
+        <w:pStyle w:val="Heading1"/>
+        <w:rPr>
+          <w:color w:val="538135" w:themeColor="accent6" w:themeShade="BF"/>
+          <w:sz w:val="48"/>
+          <w:szCs w:val="48"/>
+        </w:rPr>
+      </w:pPr>
+    </w:p>
+    <w:p>
+      <w:pPr>
+        <w:pStyle w:val="Heading1"/>
+        <w:rPr>
+          <w:color w:val="538135" w:themeColor="accent6" w:themeShade="BF"/>
+          <w:sz w:val="48"/>
+          <w:szCs w:val="48"/>
+        </w:rPr>
+      </w:pPr>
+    </w:p>
+    <w:p>
+      <w:pPr>
+        <w:pStyle w:val="Heading1"/>
+        <w:rPr>
+          <w:color w:val="538135" w:themeColor="accent6" w:themeShade="BF"/>
+          <w:sz w:val="48"/>
+          <w:szCs w:val="48"/>
+        </w:rPr>
+      </w:pPr>
+    </w:p>
+    <w:p>
+      <w:pPr>
+        <w:pStyle w:val="ListParagraph"/>
+      </w:pPr>
+    </w:p>
     <w:p>
       <w:pPr>
         <w:pStyle w:val="ListParagraph"/>
@@ -1340,22 +1213,17 @@
         </w:numPr>
       </w:pPr>
       <w:r>
-        <w:t>The flow chart for the communication between the Ventilation Box and the fan.</w:t>
-      </w:r>
-    </w:p>
-    <w:p>
-      <w:r>
         <w:rPr>
           <w:noProof/>
         </w:rPr>
         <w:drawing>
-          <wp:anchor distT="0" distB="0" distL="114300" distR="114300" simplePos="0" relativeHeight="251669504" behindDoc="1" locked="0" layoutInCell="1" allowOverlap="1" wp14:anchorId="542C44A7" wp14:editId="41529CD3">
+          <wp:anchor distT="0" distB="0" distL="114300" distR="114300" simplePos="0" relativeHeight="251669504" behindDoc="1" locked="0" layoutInCell="1" allowOverlap="1" wp14:anchorId="542C44A7" wp14:editId="3FC74029">
             <wp:simplePos x="0" y="0"/>
             <wp:positionH relativeFrom="column">
-              <wp:posOffset>4144010</wp:posOffset>
+              <wp:posOffset>110991</wp:posOffset>
             </wp:positionH>
             <wp:positionV relativeFrom="paragraph">
-              <wp:posOffset>422275</wp:posOffset>
+              <wp:posOffset>435577</wp:posOffset>
             </wp:positionV>
             <wp:extent cx="1615440" cy="2788920"/>
             <wp:effectExtent l="0" t="0" r="3810" b="0"/>
@@ -1380,7 +1248,7 @@
                     <pic:cNvPicPr/>
                   </pic:nvPicPr>
                   <pic:blipFill>
-                    <a:blip r:embed="rId13">
+                    <a:blip r:embed="rId12">
                       <a:extLst>
                         <a:ext uri="{28A0092B-C50C-407E-A947-70E740481C1C}">
                           <a14:useLocalDpi xmlns:a14="http://schemas.microsoft.com/office/drawing/2010/main" val="0"/>
@@ -1406,6 +1274,122 @@
           </wp:anchor>
         </w:drawing>
       </w:r>
+      <w:r>
+        <w:t>The flow chart for the communication between the Ventilation Box and the fan.</w:t>
+      </w:r>
+    </w:p>
+    <w:p>
+      <w:pPr>
+        <w:pStyle w:val="Heading1"/>
+        <w:rPr>
+          <w:color w:val="538135" w:themeColor="accent6" w:themeShade="BF"/>
+          <w:sz w:val="48"/>
+          <w:szCs w:val="48"/>
+        </w:rPr>
+      </w:pPr>
+    </w:p>
+    <w:p>
+      <w:pPr>
+        <w:pStyle w:val="Heading1"/>
+        <w:rPr>
+          <w:color w:val="538135" w:themeColor="accent6" w:themeShade="BF"/>
+          <w:sz w:val="48"/>
+          <w:szCs w:val="48"/>
+        </w:rPr>
+      </w:pPr>
+    </w:p>
+    <w:p>
+      <w:pPr>
+        <w:pStyle w:val="Heading1"/>
+        <w:rPr>
+          <w:color w:val="538135" w:themeColor="accent6" w:themeShade="BF"/>
+          <w:sz w:val="48"/>
+          <w:szCs w:val="48"/>
+        </w:rPr>
+      </w:pPr>
+    </w:p>
+    <w:p>
+      <w:pPr>
+        <w:pStyle w:val="Heading1"/>
+        <w:rPr>
+          <w:color w:val="538135" w:themeColor="accent6" w:themeShade="BF"/>
+          <w:sz w:val="48"/>
+          <w:szCs w:val="48"/>
+        </w:rPr>
+      </w:pPr>
+    </w:p>
+    <w:p/>
+    <w:p/>
+    <w:p/>
+    <w:p/>
+    <w:p/>
+    <w:p/>
+    <w:p>
+      <w:pPr>
+        <w:pStyle w:val="Heading1"/>
+        <w:rPr>
+          <w:color w:val="538135" w:themeColor="accent6" w:themeShade="BF"/>
+          <w:sz w:val="48"/>
+          <w:szCs w:val="48"/>
+        </w:rPr>
+      </w:pPr>
+      <w:r>
+        <w:rPr>
+          <w:color w:val="538135" w:themeColor="accent6" w:themeShade="BF"/>
+          <w:sz w:val="48"/>
+          <w:szCs w:val="48"/>
+        </w:rPr>
+        <w:lastRenderedPageBreak/>
+        <w:t>Control flow chart</w:t>
+      </w:r>
+    </w:p>
+    <w:p>
+      <w:pPr>
+        <w:rPr>
+          <w:rFonts w:ascii="Times New Roman" w:hAnsi="Times New Roman" w:cs="Times New Roman"/>
+          <w:sz w:val="28"/>
+          <w:szCs w:val="28"/>
+        </w:rPr>
+      </w:pPr>
+    </w:p>
+    <w:p>
+      <w:r>
+        <w:drawing>
+          <wp:inline distT="0" distB="0" distL="0" distR="0" wp14:anchorId="16479395" wp14:editId="52F58049">
+            <wp:extent cx="4544059" cy="6878010"/>
+            <wp:effectExtent l="0" t="0" r="9525" b="0"/>
+            <wp:docPr id="13" name="Picture 13"/>
+            <wp:cNvGraphicFramePr>
+              <a:graphicFrameLocks xmlns:a="http://schemas.openxmlformats.org/drawingml/2006/main" noChangeAspect="1"/>
+            </wp:cNvGraphicFramePr>
+            <a:graphic xmlns:a="http://schemas.openxmlformats.org/drawingml/2006/main">
+              <a:graphicData uri="http://schemas.openxmlformats.org/drawingml/2006/picture">
+                <pic:pic xmlns:pic="http://schemas.openxmlformats.org/drawingml/2006/picture">
+                  <pic:nvPicPr>
+                    <pic:cNvPr id="1" name=""/>
+                    <pic:cNvPicPr/>
+                  </pic:nvPicPr>
+                  <pic:blipFill>
+                    <a:blip r:embed="rId13"/>
+                    <a:stretch>
+                      <a:fillRect/>
+                    </a:stretch>
+                  </pic:blipFill>
+                  <pic:spPr>
+                    <a:xfrm>
+                      <a:off x="0" y="0"/>
+                      <a:ext cx="4544059" cy="6878010"/>
+                    </a:xfrm>
+                    <a:prstGeom prst="rect">
+                      <a:avLst/>
+                    </a:prstGeom>
+                  </pic:spPr>
+                </pic:pic>
+              </a:graphicData>
+            </a:graphic>
+          </wp:inline>
+        </w:drawing>
+      </w:r>
     </w:p>
     <w:sectPr>
       <w:pgSz w:w="12240" w:h="15840"/>
@@ -1648,7 +1632,7 @@
   <w:abstractNum w:abstractNumId="2" w15:restartNumberingAfterBreak="0">
     <w:nsid w:val="102C2A07"/>
     <w:multiLevelType w:val="hybridMultilevel"/>
-    <w:tmpl w:val="F5C8A888"/>
+    <w:tmpl w:val="32181C7E"/>
     <w:lvl w:ilvl="0" w:tplc="04090001">
       <w:start w:val="1"/>
       <w:numFmt w:val="bullet"/>
@@ -1658,7 +1642,7 @@
         <w:ind w:left="720" w:hanging="360"/>
       </w:pPr>
       <w:rPr>
-        <w:rFonts w:ascii="Symbol" w:hAnsi="Symbol" w:hint="default"/>
+        <w:rFonts w:ascii="Symbol" w:hAnsi="Symbol" w:cs="Symbol" w:hint="default"/>
       </w:rPr>
     </w:lvl>
     <w:lvl w:ilvl="1" w:tplc="04090003" w:tentative="1">
@@ -2124,6 +2108,7 @@
     <w:lsdException w:name="HTML Sample" w:semiHidden="1" w:unhideWhenUsed="1"/>
     <w:lsdException w:name="HTML Typewriter" w:semiHidden="1" w:unhideWhenUsed="1"/>
     <w:lsdException w:name="HTML Variable" w:semiHidden="1" w:unhideWhenUsed="1"/>
+    <w:lsdException w:name="Normal Table" w:semiHidden="1" w:unhideWhenUsed="1"/>
     <w:lsdException w:name="annotation subject" w:semiHidden="1" w:unhideWhenUsed="1"/>
     <w:lsdException w:name="No List" w:semiHidden="1" w:unhideWhenUsed="1"/>
     <w:lsdException w:name="Outline List 1" w:semiHidden="1" w:unhideWhenUsed="1"/>
@@ -2166,8 +2151,11 @@
     <w:lsdException w:name="Table Contemporary" w:semiHidden="1" w:unhideWhenUsed="1"/>
     <w:lsdException w:name="Table Elegant" w:semiHidden="1" w:unhideWhenUsed="1"/>
     <w:lsdException w:name="Table Professional" w:semiHidden="1" w:unhideWhenUsed="1"/>
+    <w:lsdException w:name="Table Subtle 1" w:semiHidden="1" w:unhideWhenUsed="1"/>
     <w:lsdException w:name="Table Subtle 2" w:semiHidden="1" w:unhideWhenUsed="1"/>
     <w:lsdException w:name="Table Web 1" w:semiHidden="1" w:unhideWhenUsed="1"/>
+    <w:lsdException w:name="Table Web 2" w:semiHidden="1" w:unhideWhenUsed="1"/>
+    <w:lsdException w:name="Table Web 3" w:semiHidden="1" w:unhideWhenUsed="1"/>
     <w:lsdException w:name="Balloon Text" w:semiHidden="1" w:unhideWhenUsed="1"/>
     <w:lsdException w:name="Table Grid" w:uiPriority="39"/>
     <w:lsdException w:name="Table Theme" w:semiHidden="1" w:unhideWhenUsed="1"/>

</xml_diff>

<commit_message>
Updating system design document
</commit_message>
<xml_diff>
--- a/docs/System Design.docx
+++ b/docs/System Design.docx
@@ -39,7 +39,7 @@
                     <pic:cNvPicPr/>
                   </pic:nvPicPr>
                   <pic:blipFill>
-                    <a:blip r:embed="rId5" cstate="print">
+                    <a:blip r:embed="rId6" cstate="print">
                       <a:extLst>
                         <a:ext uri="{28A0092B-C50C-407E-A947-70E740481C1C}">
                           <a14:useLocalDpi xmlns:a14="http://schemas.microsoft.com/office/drawing/2010/main" val="0"/>
@@ -85,26 +85,16 @@
     <w:p>
       <w:pPr>
         <w:pStyle w:val="Heading1"/>
-        <w:rPr>
-          <w:color w:val="538135" w:themeColor="accent6" w:themeShade="BF"/>
-          <w:sz w:val="48"/>
-          <w:szCs w:val="48"/>
-        </w:rPr>
       </w:pPr>
     </w:p>
     <w:p>
       <w:pPr>
         <w:pStyle w:val="Heading1"/>
-        <w:rPr>
-          <w:color w:val="538135" w:themeColor="accent6" w:themeShade="BF"/>
-          <w:sz w:val="48"/>
-          <w:szCs w:val="48"/>
-        </w:rPr>
-      </w:pPr>
+      </w:pPr>
+      <w:bookmarkStart w:id="0" w:name="_Toc42467296"/>
       <w:r>
         <w:rPr>
           <w:noProof/>
-          <w:color w:val="538135" w:themeColor="accent6" w:themeShade="BF"/>
         </w:rPr>
         <mc:AlternateContent>
           <mc:Choice Requires="wps">
@@ -249,34 +239,1128 @@
           </mc:Fallback>
         </mc:AlternateContent>
       </w:r>
+      <w:bookmarkEnd w:id="0"/>
     </w:p>
     <w:p>
       <w:pPr>
         <w:pStyle w:val="Heading1"/>
+      </w:pPr>
+    </w:p>
+    <w:p/>
+    <w:p/>
+    <w:p/>
+    <w:p/>
+    <w:p/>
+    <w:p/>
+    <w:p/>
+    <w:p/>
+    <w:p/>
+    <w:p/>
+    <w:p/>
+    <w:p/>
+    <w:p/>
+    <w:p/>
+    <w:p/>
+    <w:p/>
+    <w:p/>
+    <w:p/>
+    <w:p/>
+    <w:p/>
+    <w:p/>
+    <w:p/>
+    <w:sdt>
+      <w:sdtPr>
+        <w:id w:val="1133528286"/>
+        <w:docPartObj>
+          <w:docPartGallery w:val="Table of Contents"/>
+          <w:docPartUnique/>
+        </w:docPartObj>
+      </w:sdtPr>
+      <w:sdtEndPr>
         <w:rPr>
-          <w:color w:val="538135" w:themeColor="accent6" w:themeShade="BF"/>
-          <w:sz w:val="48"/>
-          <w:szCs w:val="48"/>
+          <w:rFonts w:asciiTheme="minorHAnsi" w:eastAsiaTheme="minorHAnsi" w:hAnsiTheme="minorHAnsi" w:cstheme="minorBidi"/>
+          <w:b/>
+          <w:bCs/>
+          <w:noProof/>
+          <w:color w:val="auto"/>
+          <w:sz w:val="22"/>
+          <w:szCs w:val="22"/>
         </w:rPr>
-      </w:pPr>
-    </w:p>
+      </w:sdtEndPr>
+      <w:sdtContent>
+        <w:p>
+          <w:pPr>
+            <w:pStyle w:val="TOCHeading"/>
+          </w:pPr>
+          <w:r>
+            <w:t>Contents</w:t>
+          </w:r>
+        </w:p>
+        <w:p>
+          <w:pPr>
+            <w:pStyle w:val="TOC1"/>
+            <w:tabs>
+              <w:tab w:val="right" w:leader="dot" w:pos="9350"/>
+            </w:tabs>
+            <w:rPr>
+              <w:rFonts w:eastAsiaTheme="minorEastAsia"/>
+              <w:noProof/>
+            </w:rPr>
+          </w:pPr>
+          <w:r>
+            <w:fldChar w:fldCharType="begin"/>
+          </w:r>
+          <w:r>
+            <w:instrText xml:space="preserve"> TOC \o "1-3" \h \z \u </w:instrText>
+          </w:r>
+          <w:r>
+            <w:fldChar w:fldCharType="separate"/>
+          </w:r>
+          <w:hyperlink w:anchor="_Toc42467296" w:history="1">
+            <w:r>
+              <w:rPr>
+                <w:noProof/>
+                <w:webHidden/>
+              </w:rPr>
+              <w:tab/>
+            </w:r>
+            <w:r>
+              <w:rPr>
+                <w:noProof/>
+                <w:webHidden/>
+              </w:rPr>
+              <w:fldChar w:fldCharType="begin"/>
+            </w:r>
+            <w:r>
+              <w:rPr>
+                <w:noProof/>
+                <w:webHidden/>
+              </w:rPr>
+              <w:instrText xml:space="preserve"> PAGEREF _Toc42467296 \h </w:instrText>
+            </w:r>
+            <w:r>
+              <w:rPr>
+                <w:noProof/>
+                <w:webHidden/>
+              </w:rPr>
+            </w:r>
+            <w:r>
+              <w:rPr>
+                <w:noProof/>
+                <w:webHidden/>
+              </w:rPr>
+              <w:fldChar w:fldCharType="separate"/>
+            </w:r>
+            <w:r>
+              <w:rPr>
+                <w:noProof/>
+                <w:webHidden/>
+              </w:rPr>
+              <w:t>1</w:t>
+            </w:r>
+            <w:r>
+              <w:rPr>
+                <w:noProof/>
+                <w:webHidden/>
+              </w:rPr>
+              <w:fldChar w:fldCharType="end"/>
+            </w:r>
+          </w:hyperlink>
+        </w:p>
+        <w:p>
+          <w:pPr>
+            <w:pStyle w:val="TOC1"/>
+            <w:tabs>
+              <w:tab w:val="right" w:leader="dot" w:pos="9350"/>
+            </w:tabs>
+            <w:rPr>
+              <w:rFonts w:eastAsiaTheme="minorEastAsia"/>
+              <w:noProof/>
+            </w:rPr>
+          </w:pPr>
+          <w:hyperlink w:anchor="_Toc42467297" w:history="1">
+            <w:r>
+              <w:rPr>
+                <w:rStyle w:val="Hyperlink"/>
+                <w:noProof/>
+              </w:rPr>
+              <w:t>History of the design</w:t>
+            </w:r>
+            <w:r>
+              <w:rPr>
+                <w:noProof/>
+                <w:webHidden/>
+              </w:rPr>
+              <w:tab/>
+            </w:r>
+            <w:r>
+              <w:rPr>
+                <w:noProof/>
+                <w:webHidden/>
+              </w:rPr>
+              <w:fldChar w:fldCharType="begin"/>
+            </w:r>
+            <w:r>
+              <w:rPr>
+                <w:noProof/>
+                <w:webHidden/>
+              </w:rPr>
+              <w:instrText xml:space="preserve"> PAGEREF _Toc42467297 \h </w:instrText>
+            </w:r>
+            <w:r>
+              <w:rPr>
+                <w:noProof/>
+                <w:webHidden/>
+              </w:rPr>
+            </w:r>
+            <w:r>
+              <w:rPr>
+                <w:noProof/>
+                <w:webHidden/>
+              </w:rPr>
+              <w:fldChar w:fldCharType="separate"/>
+            </w:r>
+            <w:r>
+              <w:rPr>
+                <w:noProof/>
+                <w:webHidden/>
+              </w:rPr>
+              <w:t>3</w:t>
+            </w:r>
+            <w:r>
+              <w:rPr>
+                <w:noProof/>
+                <w:webHidden/>
+              </w:rPr>
+              <w:fldChar w:fldCharType="end"/>
+            </w:r>
+          </w:hyperlink>
+        </w:p>
+        <w:p>
+          <w:pPr>
+            <w:pStyle w:val="TOC1"/>
+            <w:tabs>
+              <w:tab w:val="right" w:leader="dot" w:pos="9350"/>
+            </w:tabs>
+            <w:rPr>
+              <w:rFonts w:eastAsiaTheme="minorEastAsia"/>
+              <w:noProof/>
+            </w:rPr>
+          </w:pPr>
+          <w:hyperlink w:anchor="_Toc42467298" w:history="1">
+            <w:r>
+              <w:rPr>
+                <w:rStyle w:val="Hyperlink"/>
+                <w:noProof/>
+              </w:rPr>
+              <w:t>Hardware:</w:t>
+            </w:r>
+            <w:r>
+              <w:rPr>
+                <w:noProof/>
+                <w:webHidden/>
+              </w:rPr>
+              <w:tab/>
+            </w:r>
+            <w:r>
+              <w:rPr>
+                <w:noProof/>
+                <w:webHidden/>
+              </w:rPr>
+              <w:fldChar w:fldCharType="begin"/>
+            </w:r>
+            <w:r>
+              <w:rPr>
+                <w:noProof/>
+                <w:webHidden/>
+              </w:rPr>
+              <w:instrText xml:space="preserve"> PAGEREF _Toc42467298 \h </w:instrText>
+            </w:r>
+            <w:r>
+              <w:rPr>
+                <w:noProof/>
+                <w:webHidden/>
+              </w:rPr>
+            </w:r>
+            <w:r>
+              <w:rPr>
+                <w:noProof/>
+                <w:webHidden/>
+              </w:rPr>
+              <w:fldChar w:fldCharType="separate"/>
+            </w:r>
+            <w:r>
+              <w:rPr>
+                <w:noProof/>
+                <w:webHidden/>
+              </w:rPr>
+              <w:t>4</w:t>
+            </w:r>
+            <w:r>
+              <w:rPr>
+                <w:noProof/>
+                <w:webHidden/>
+              </w:rPr>
+              <w:fldChar w:fldCharType="end"/>
+            </w:r>
+          </w:hyperlink>
+        </w:p>
+        <w:p>
+          <w:pPr>
+            <w:pStyle w:val="TOC2"/>
+            <w:tabs>
+              <w:tab w:val="right" w:leader="dot" w:pos="9350"/>
+            </w:tabs>
+            <w:rPr>
+              <w:rFonts w:eastAsiaTheme="minorEastAsia"/>
+              <w:noProof/>
+            </w:rPr>
+          </w:pPr>
+          <w:hyperlink w:anchor="_Toc42467299" w:history="1">
+            <w:r>
+              <w:rPr>
+                <w:rStyle w:val="Hyperlink"/>
+                <w:noProof/>
+              </w:rPr>
+              <w:t>Embedded board:</w:t>
+            </w:r>
+            <w:r>
+              <w:rPr>
+                <w:noProof/>
+                <w:webHidden/>
+              </w:rPr>
+              <w:tab/>
+            </w:r>
+            <w:r>
+              <w:rPr>
+                <w:noProof/>
+                <w:webHidden/>
+              </w:rPr>
+              <w:fldChar w:fldCharType="begin"/>
+            </w:r>
+            <w:r>
+              <w:rPr>
+                <w:noProof/>
+                <w:webHidden/>
+              </w:rPr>
+              <w:instrText xml:space="preserve"> PAGEREF _Toc42467299 \h </w:instrText>
+            </w:r>
+            <w:r>
+              <w:rPr>
+                <w:noProof/>
+                <w:webHidden/>
+              </w:rPr>
+            </w:r>
+            <w:r>
+              <w:rPr>
+                <w:noProof/>
+                <w:webHidden/>
+              </w:rPr>
+              <w:fldChar w:fldCharType="separate"/>
+            </w:r>
+            <w:r>
+              <w:rPr>
+                <w:noProof/>
+                <w:webHidden/>
+              </w:rPr>
+              <w:t>4</w:t>
+            </w:r>
+            <w:r>
+              <w:rPr>
+                <w:noProof/>
+                <w:webHidden/>
+              </w:rPr>
+              <w:fldChar w:fldCharType="end"/>
+            </w:r>
+          </w:hyperlink>
+        </w:p>
+        <w:p>
+          <w:pPr>
+            <w:pStyle w:val="TOC2"/>
+            <w:tabs>
+              <w:tab w:val="right" w:leader="dot" w:pos="9350"/>
+            </w:tabs>
+            <w:rPr>
+              <w:rFonts w:eastAsiaTheme="minorEastAsia"/>
+              <w:noProof/>
+            </w:rPr>
+          </w:pPr>
+          <w:hyperlink w:anchor="_Toc42467300" w:history="1">
+            <w:r>
+              <w:rPr>
+                <w:rStyle w:val="Hyperlink"/>
+                <w:noProof/>
+              </w:rPr>
+              <w:t>Sensors:</w:t>
+            </w:r>
+            <w:r>
+              <w:rPr>
+                <w:noProof/>
+                <w:webHidden/>
+              </w:rPr>
+              <w:tab/>
+            </w:r>
+            <w:r>
+              <w:rPr>
+                <w:noProof/>
+                <w:webHidden/>
+              </w:rPr>
+              <w:fldChar w:fldCharType="begin"/>
+            </w:r>
+            <w:r>
+              <w:rPr>
+                <w:noProof/>
+                <w:webHidden/>
+              </w:rPr>
+              <w:instrText xml:space="preserve"> PAGEREF _Toc42467300 \h </w:instrText>
+            </w:r>
+            <w:r>
+              <w:rPr>
+                <w:noProof/>
+                <w:webHidden/>
+              </w:rPr>
+            </w:r>
+            <w:r>
+              <w:rPr>
+                <w:noProof/>
+                <w:webHidden/>
+              </w:rPr>
+              <w:fldChar w:fldCharType="separate"/>
+            </w:r>
+            <w:r>
+              <w:rPr>
+                <w:noProof/>
+                <w:webHidden/>
+              </w:rPr>
+              <w:t>4</w:t>
+            </w:r>
+            <w:r>
+              <w:rPr>
+                <w:noProof/>
+                <w:webHidden/>
+              </w:rPr>
+              <w:fldChar w:fldCharType="end"/>
+            </w:r>
+          </w:hyperlink>
+        </w:p>
+        <w:p>
+          <w:pPr>
+            <w:pStyle w:val="TOC2"/>
+            <w:tabs>
+              <w:tab w:val="right" w:leader="dot" w:pos="9350"/>
+            </w:tabs>
+            <w:rPr>
+              <w:rFonts w:eastAsiaTheme="minorEastAsia"/>
+              <w:noProof/>
+            </w:rPr>
+          </w:pPr>
+          <w:hyperlink w:anchor="_Toc42467301" w:history="1">
+            <w:r>
+              <w:rPr>
+                <w:rStyle w:val="Hyperlink"/>
+                <w:noProof/>
+              </w:rPr>
+              <w:t>Communication:</w:t>
+            </w:r>
+            <w:r>
+              <w:rPr>
+                <w:noProof/>
+                <w:webHidden/>
+              </w:rPr>
+              <w:tab/>
+            </w:r>
+            <w:r>
+              <w:rPr>
+                <w:noProof/>
+                <w:webHidden/>
+              </w:rPr>
+              <w:fldChar w:fldCharType="begin"/>
+            </w:r>
+            <w:r>
+              <w:rPr>
+                <w:noProof/>
+                <w:webHidden/>
+              </w:rPr>
+              <w:instrText xml:space="preserve"> PAGEREF _Toc42467301 \h </w:instrText>
+            </w:r>
+            <w:r>
+              <w:rPr>
+                <w:noProof/>
+                <w:webHidden/>
+              </w:rPr>
+            </w:r>
+            <w:r>
+              <w:rPr>
+                <w:noProof/>
+                <w:webHidden/>
+              </w:rPr>
+              <w:fldChar w:fldCharType="separate"/>
+            </w:r>
+            <w:r>
+              <w:rPr>
+                <w:noProof/>
+                <w:webHidden/>
+              </w:rPr>
+              <w:t>4</w:t>
+            </w:r>
+            <w:r>
+              <w:rPr>
+                <w:noProof/>
+                <w:webHidden/>
+              </w:rPr>
+              <w:fldChar w:fldCharType="end"/>
+            </w:r>
+          </w:hyperlink>
+        </w:p>
+        <w:p>
+          <w:pPr>
+            <w:pStyle w:val="TOC2"/>
+            <w:tabs>
+              <w:tab w:val="right" w:leader="dot" w:pos="9350"/>
+            </w:tabs>
+            <w:rPr>
+              <w:rFonts w:eastAsiaTheme="minorEastAsia"/>
+              <w:noProof/>
+            </w:rPr>
+          </w:pPr>
+          <w:hyperlink w:anchor="_Toc42467302" w:history="1">
+            <w:r>
+              <w:rPr>
+                <w:rStyle w:val="Hyperlink"/>
+                <w:noProof/>
+              </w:rPr>
+              <w:t>Wiring diagrams:</w:t>
+            </w:r>
+            <w:r>
+              <w:rPr>
+                <w:noProof/>
+                <w:webHidden/>
+              </w:rPr>
+              <w:tab/>
+            </w:r>
+            <w:r>
+              <w:rPr>
+                <w:noProof/>
+                <w:webHidden/>
+              </w:rPr>
+              <w:fldChar w:fldCharType="begin"/>
+            </w:r>
+            <w:r>
+              <w:rPr>
+                <w:noProof/>
+                <w:webHidden/>
+              </w:rPr>
+              <w:instrText xml:space="preserve"> PAGEREF _Toc42467302 \h </w:instrText>
+            </w:r>
+            <w:r>
+              <w:rPr>
+                <w:noProof/>
+                <w:webHidden/>
+              </w:rPr>
+            </w:r>
+            <w:r>
+              <w:rPr>
+                <w:noProof/>
+                <w:webHidden/>
+              </w:rPr>
+              <w:fldChar w:fldCharType="separate"/>
+            </w:r>
+            <w:r>
+              <w:rPr>
+                <w:noProof/>
+                <w:webHidden/>
+              </w:rPr>
+              <w:t>4</w:t>
+            </w:r>
+            <w:r>
+              <w:rPr>
+                <w:noProof/>
+                <w:webHidden/>
+              </w:rPr>
+              <w:fldChar w:fldCharType="end"/>
+            </w:r>
+          </w:hyperlink>
+        </w:p>
+        <w:p>
+          <w:pPr>
+            <w:pStyle w:val="TOC1"/>
+            <w:tabs>
+              <w:tab w:val="right" w:leader="dot" w:pos="9350"/>
+            </w:tabs>
+            <w:rPr>
+              <w:rFonts w:eastAsiaTheme="minorEastAsia"/>
+              <w:noProof/>
+            </w:rPr>
+          </w:pPr>
+          <w:hyperlink w:anchor="_Toc42467303" w:history="1">
+            <w:r>
+              <w:rPr>
+                <w:rStyle w:val="Hyperlink"/>
+                <w:noProof/>
+              </w:rPr>
+              <w:t>System design</w:t>
+            </w:r>
+            <w:r>
+              <w:rPr>
+                <w:noProof/>
+                <w:webHidden/>
+              </w:rPr>
+              <w:tab/>
+            </w:r>
+            <w:r>
+              <w:rPr>
+                <w:noProof/>
+                <w:webHidden/>
+              </w:rPr>
+              <w:fldChar w:fldCharType="begin"/>
+            </w:r>
+            <w:r>
+              <w:rPr>
+                <w:noProof/>
+                <w:webHidden/>
+              </w:rPr>
+              <w:instrText xml:space="preserve"> PAGEREF _Toc42467303 \h </w:instrText>
+            </w:r>
+            <w:r>
+              <w:rPr>
+                <w:noProof/>
+                <w:webHidden/>
+              </w:rPr>
+            </w:r>
+            <w:r>
+              <w:rPr>
+                <w:noProof/>
+                <w:webHidden/>
+              </w:rPr>
+              <w:fldChar w:fldCharType="separate"/>
+            </w:r>
+            <w:r>
+              <w:rPr>
+                <w:noProof/>
+                <w:webHidden/>
+              </w:rPr>
+              <w:t>5</w:t>
+            </w:r>
+            <w:r>
+              <w:rPr>
+                <w:noProof/>
+                <w:webHidden/>
+              </w:rPr>
+              <w:fldChar w:fldCharType="end"/>
+            </w:r>
+          </w:hyperlink>
+        </w:p>
+        <w:p>
+          <w:pPr>
+            <w:pStyle w:val="TOC2"/>
+            <w:tabs>
+              <w:tab w:val="right" w:leader="dot" w:pos="9350"/>
+            </w:tabs>
+            <w:rPr>
+              <w:rFonts w:eastAsiaTheme="minorEastAsia"/>
+              <w:noProof/>
+            </w:rPr>
+          </w:pPr>
+          <w:hyperlink w:anchor="_Toc42467304" w:history="1">
+            <w:r>
+              <w:rPr>
+                <w:rStyle w:val="Hyperlink"/>
+                <w:noProof/>
+              </w:rPr>
+              <w:t>System architecture diagram</w:t>
+            </w:r>
+            <w:r>
+              <w:rPr>
+                <w:noProof/>
+                <w:webHidden/>
+              </w:rPr>
+              <w:tab/>
+            </w:r>
+            <w:r>
+              <w:rPr>
+                <w:noProof/>
+                <w:webHidden/>
+              </w:rPr>
+              <w:fldChar w:fldCharType="begin"/>
+            </w:r>
+            <w:r>
+              <w:rPr>
+                <w:noProof/>
+                <w:webHidden/>
+              </w:rPr>
+              <w:instrText xml:space="preserve"> PAGEREF _Toc42467304 \h </w:instrText>
+            </w:r>
+            <w:r>
+              <w:rPr>
+                <w:noProof/>
+                <w:webHidden/>
+              </w:rPr>
+            </w:r>
+            <w:r>
+              <w:rPr>
+                <w:noProof/>
+                <w:webHidden/>
+              </w:rPr>
+              <w:fldChar w:fldCharType="separate"/>
+            </w:r>
+            <w:r>
+              <w:rPr>
+                <w:noProof/>
+                <w:webHidden/>
+              </w:rPr>
+              <w:t>5</w:t>
+            </w:r>
+            <w:r>
+              <w:rPr>
+                <w:noProof/>
+                <w:webHidden/>
+              </w:rPr>
+              <w:fldChar w:fldCharType="end"/>
+            </w:r>
+          </w:hyperlink>
+        </w:p>
+        <w:p>
+          <w:pPr>
+            <w:pStyle w:val="TOC2"/>
+            <w:tabs>
+              <w:tab w:val="right" w:leader="dot" w:pos="9350"/>
+            </w:tabs>
+            <w:rPr>
+              <w:rFonts w:eastAsiaTheme="minorEastAsia"/>
+              <w:noProof/>
+            </w:rPr>
+          </w:pPr>
+          <w:hyperlink w:anchor="_Toc42467305" w:history="1">
+            <w:r>
+              <w:rPr>
+                <w:rStyle w:val="Hyperlink"/>
+                <w:noProof/>
+              </w:rPr>
+              <w:t>System context diagram</w:t>
+            </w:r>
+            <w:r>
+              <w:rPr>
+                <w:noProof/>
+                <w:webHidden/>
+              </w:rPr>
+              <w:tab/>
+            </w:r>
+            <w:r>
+              <w:rPr>
+                <w:noProof/>
+                <w:webHidden/>
+              </w:rPr>
+              <w:fldChar w:fldCharType="begin"/>
+            </w:r>
+            <w:r>
+              <w:rPr>
+                <w:noProof/>
+                <w:webHidden/>
+              </w:rPr>
+              <w:instrText xml:space="preserve"> PAGEREF _Toc42467305 \h </w:instrText>
+            </w:r>
+            <w:r>
+              <w:rPr>
+                <w:noProof/>
+                <w:webHidden/>
+              </w:rPr>
+            </w:r>
+            <w:r>
+              <w:rPr>
+                <w:noProof/>
+                <w:webHidden/>
+              </w:rPr>
+              <w:fldChar w:fldCharType="separate"/>
+            </w:r>
+            <w:r>
+              <w:rPr>
+                <w:noProof/>
+                <w:webHidden/>
+              </w:rPr>
+              <w:t>5</w:t>
+            </w:r>
+            <w:r>
+              <w:rPr>
+                <w:noProof/>
+                <w:webHidden/>
+              </w:rPr>
+              <w:fldChar w:fldCharType="end"/>
+            </w:r>
+          </w:hyperlink>
+        </w:p>
+        <w:p>
+          <w:pPr>
+            <w:pStyle w:val="TOC1"/>
+            <w:tabs>
+              <w:tab w:val="right" w:leader="dot" w:pos="9350"/>
+            </w:tabs>
+            <w:rPr>
+              <w:rFonts w:eastAsiaTheme="minorEastAsia"/>
+              <w:noProof/>
+            </w:rPr>
+          </w:pPr>
+          <w:hyperlink w:anchor="_Toc42467306" w:history="1">
+            <w:r>
+              <w:rPr>
+                <w:rStyle w:val="Hyperlink"/>
+                <w:noProof/>
+              </w:rPr>
+              <w:t>Communication protocols</w:t>
+            </w:r>
+            <w:r>
+              <w:rPr>
+                <w:noProof/>
+                <w:webHidden/>
+              </w:rPr>
+              <w:tab/>
+            </w:r>
+            <w:r>
+              <w:rPr>
+                <w:noProof/>
+                <w:webHidden/>
+              </w:rPr>
+              <w:fldChar w:fldCharType="begin"/>
+            </w:r>
+            <w:r>
+              <w:rPr>
+                <w:noProof/>
+                <w:webHidden/>
+              </w:rPr>
+              <w:instrText xml:space="preserve"> PAGEREF _Toc42467306 \h </w:instrText>
+            </w:r>
+            <w:r>
+              <w:rPr>
+                <w:noProof/>
+                <w:webHidden/>
+              </w:rPr>
+            </w:r>
+            <w:r>
+              <w:rPr>
+                <w:noProof/>
+                <w:webHidden/>
+              </w:rPr>
+              <w:fldChar w:fldCharType="separate"/>
+            </w:r>
+            <w:r>
+              <w:rPr>
+                <w:noProof/>
+                <w:webHidden/>
+              </w:rPr>
+              <w:t>6</w:t>
+            </w:r>
+            <w:r>
+              <w:rPr>
+                <w:noProof/>
+                <w:webHidden/>
+              </w:rPr>
+              <w:fldChar w:fldCharType="end"/>
+            </w:r>
+          </w:hyperlink>
+        </w:p>
+        <w:p>
+          <w:pPr>
+            <w:pStyle w:val="TOC1"/>
+            <w:tabs>
+              <w:tab w:val="right" w:leader="dot" w:pos="9350"/>
+            </w:tabs>
+            <w:rPr>
+              <w:rFonts w:eastAsiaTheme="minorEastAsia"/>
+              <w:noProof/>
+            </w:rPr>
+          </w:pPr>
+          <w:hyperlink w:anchor="_Toc42467307" w:history="1">
+            <w:r>
+              <w:rPr>
+                <w:rStyle w:val="Hyperlink"/>
+                <w:noProof/>
+              </w:rPr>
+              <w:t>Control flow charts</w:t>
+            </w:r>
+            <w:r>
+              <w:rPr>
+                <w:noProof/>
+                <w:webHidden/>
+              </w:rPr>
+              <w:tab/>
+            </w:r>
+            <w:r>
+              <w:rPr>
+                <w:noProof/>
+                <w:webHidden/>
+              </w:rPr>
+              <w:fldChar w:fldCharType="begin"/>
+            </w:r>
+            <w:r>
+              <w:rPr>
+                <w:noProof/>
+                <w:webHidden/>
+              </w:rPr>
+              <w:instrText xml:space="preserve"> PAGEREF _Toc42467307 \h </w:instrText>
+            </w:r>
+            <w:r>
+              <w:rPr>
+                <w:noProof/>
+                <w:webHidden/>
+              </w:rPr>
+            </w:r>
+            <w:r>
+              <w:rPr>
+                <w:noProof/>
+                <w:webHidden/>
+              </w:rPr>
+              <w:fldChar w:fldCharType="separate"/>
+            </w:r>
+            <w:r>
+              <w:rPr>
+                <w:noProof/>
+                <w:webHidden/>
+              </w:rPr>
+              <w:t>7</w:t>
+            </w:r>
+            <w:r>
+              <w:rPr>
+                <w:noProof/>
+                <w:webHidden/>
+              </w:rPr>
+              <w:fldChar w:fldCharType="end"/>
+            </w:r>
+          </w:hyperlink>
+        </w:p>
+        <w:p>
+          <w:pPr>
+            <w:pStyle w:val="TOC1"/>
+            <w:tabs>
+              <w:tab w:val="right" w:leader="dot" w:pos="9350"/>
+            </w:tabs>
+            <w:rPr>
+              <w:rFonts w:eastAsiaTheme="minorEastAsia"/>
+              <w:noProof/>
+            </w:rPr>
+          </w:pPr>
+          <w:hyperlink w:anchor="_Toc42467308" w:history="1">
+            <w:r>
+              <w:rPr>
+                <w:noProof/>
+                <w:webHidden/>
+              </w:rPr>
+              <w:tab/>
+            </w:r>
+            <w:r>
+              <w:rPr>
+                <w:noProof/>
+                <w:webHidden/>
+              </w:rPr>
+              <w:fldChar w:fldCharType="begin"/>
+            </w:r>
+            <w:r>
+              <w:rPr>
+                <w:noProof/>
+                <w:webHidden/>
+              </w:rPr>
+              <w:instrText xml:space="preserve"> PAGEREF _Toc42467308 \h </w:instrText>
+            </w:r>
+            <w:r>
+              <w:rPr>
+                <w:noProof/>
+                <w:webHidden/>
+              </w:rPr>
+            </w:r>
+            <w:r>
+              <w:rPr>
+                <w:noProof/>
+                <w:webHidden/>
+              </w:rPr>
+              <w:fldChar w:fldCharType="separate"/>
+            </w:r>
+            <w:r>
+              <w:rPr>
+                <w:noProof/>
+                <w:webHidden/>
+              </w:rPr>
+              <w:t>8</w:t>
+            </w:r>
+            <w:r>
+              <w:rPr>
+                <w:noProof/>
+                <w:webHidden/>
+              </w:rPr>
+              <w:fldChar w:fldCharType="end"/>
+            </w:r>
+          </w:hyperlink>
+        </w:p>
+        <w:p>
+          <w:pPr>
+            <w:pStyle w:val="TOC1"/>
+            <w:tabs>
+              <w:tab w:val="right" w:leader="dot" w:pos="9350"/>
+            </w:tabs>
+            <w:rPr>
+              <w:rFonts w:eastAsiaTheme="minorEastAsia"/>
+              <w:noProof/>
+            </w:rPr>
+          </w:pPr>
+          <w:hyperlink w:anchor="_Toc42467309" w:history="1">
+            <w:r>
+              <w:rPr>
+                <w:rStyle w:val="Hyperlink"/>
+                <w:noProof/>
+              </w:rPr>
+              <w:t>References:</w:t>
+            </w:r>
+            <w:r>
+              <w:rPr>
+                <w:noProof/>
+                <w:webHidden/>
+              </w:rPr>
+              <w:tab/>
+            </w:r>
+            <w:r>
+              <w:rPr>
+                <w:noProof/>
+                <w:webHidden/>
+              </w:rPr>
+              <w:fldChar w:fldCharType="begin"/>
+            </w:r>
+            <w:r>
+              <w:rPr>
+                <w:noProof/>
+                <w:webHidden/>
+              </w:rPr>
+              <w:instrText xml:space="preserve"> PAGEREF _Toc42467309 \h </w:instrText>
+            </w:r>
+            <w:r>
+              <w:rPr>
+                <w:noProof/>
+                <w:webHidden/>
+              </w:rPr>
+            </w:r>
+            <w:r>
+              <w:rPr>
+                <w:noProof/>
+                <w:webHidden/>
+              </w:rPr>
+              <w:fldChar w:fldCharType="separate"/>
+            </w:r>
+            <w:r>
+              <w:rPr>
+                <w:noProof/>
+                <w:webHidden/>
+              </w:rPr>
+              <w:t>9</w:t>
+            </w:r>
+            <w:r>
+              <w:rPr>
+                <w:noProof/>
+                <w:webHidden/>
+              </w:rPr>
+              <w:fldChar w:fldCharType="end"/>
+            </w:r>
+          </w:hyperlink>
+        </w:p>
+        <w:p>
+          <w:r>
+            <w:rPr>
+              <w:b/>
+              <w:bCs/>
+              <w:noProof/>
+            </w:rPr>
+            <w:fldChar w:fldCharType="end"/>
+          </w:r>
+        </w:p>
+      </w:sdtContent>
+    </w:sdt>
+    <w:p/>
+    <w:p/>
+    <w:p/>
+    <w:p/>
+    <w:p/>
+    <w:p/>
+    <w:p/>
+    <w:p/>
+    <w:p/>
+    <w:p/>
+    <w:p/>
+    <w:p/>
+    <w:p/>
+    <w:p/>
+    <w:p/>
+    <w:p/>
+    <w:p/>
     <w:p>
       <w:pPr>
         <w:pStyle w:val="Heading1"/>
-        <w:rPr>
-          <w:color w:val="538135" w:themeColor="accent6" w:themeShade="BF"/>
-          <w:sz w:val="56"/>
-          <w:szCs w:val="56"/>
-        </w:rPr>
-      </w:pPr>
-      <w:r>
-        <w:rPr>
-          <w:color w:val="538135" w:themeColor="accent6" w:themeShade="BF"/>
-          <w:sz w:val="56"/>
-          <w:szCs w:val="56"/>
-        </w:rPr>
+      </w:pPr>
+      <w:bookmarkStart w:id="1" w:name="_Toc42467297"/>
+      <w:r>
+        <w:t>History of the design</w:t>
+      </w:r>
+      <w:bookmarkEnd w:id="1"/>
+    </w:p>
+    <w:p/>
+    <w:p>
+      <w:r>
+        <w:t xml:space="preserve">For the most part the design was given to us by our client. We suggested some features like wireless communication and a visualization of the air conditioning algorithm that were added </w:t>
+      </w:r>
+      <w:proofErr w:type="gramStart"/>
+      <w:r>
+        <w:t>later on</w:t>
+      </w:r>
+      <w:proofErr w:type="gramEnd"/>
+      <w:r>
+        <w:t>.</w:t>
+      </w:r>
+    </w:p>
+    <w:p>
+      <w:proofErr w:type="gramStart"/>
+      <w:r>
+        <w:t>Of course</w:t>
+      </w:r>
+      <w:proofErr w:type="gramEnd"/>
+      <w:r>
+        <w:t xml:space="preserve"> the situation around the COVID epidemic really slowed us down when it comes to testing and working on our project. It also changed the design of our app, so instead of using the ZigBee module to communicate with the other groups we will be using an HTTP server. And while it has caused some problems, we took it as an extra challenge that we have to deal </w:t>
+      </w:r>
+      <w:proofErr w:type="gramStart"/>
+      <w:r>
+        <w:t>with</w:t>
+      </w:r>
+      <w:proofErr w:type="gramEnd"/>
+      <w:r>
+        <w:t xml:space="preserve"> and I think we managed that.  </w:t>
+      </w:r>
+    </w:p>
+    <w:p/>
+    <w:p/>
+    <w:p/>
+    <w:p/>
+    <w:p/>
+    <w:p/>
+    <w:p/>
+    <w:p/>
+    <w:p/>
+    <w:p/>
+    <w:p/>
+    <w:p/>
+    <w:p/>
+    <w:p/>
+    <w:p/>
+    <w:p/>
+    <w:p/>
+    <w:p/>
+    <w:p/>
+    <w:p/>
+    <w:p/>
+    <w:p/>
+    <w:p/>
+    <w:p/>
+    <w:p>
+      <w:pPr>
+        <w:pStyle w:val="Heading1"/>
+      </w:pPr>
+      <w:bookmarkStart w:id="2" w:name="_Toc42467298"/>
+      <w:r>
         <w:t>Hardware:</w:t>
       </w:r>
+      <w:bookmarkEnd w:id="2"/>
     </w:p>
     <w:p>
       <w:pPr>
@@ -288,6 +1372,7 @@
           <w:szCs w:val="32"/>
         </w:rPr>
       </w:pPr>
+      <w:bookmarkStart w:id="3" w:name="_Toc42467299"/>
       <w:r>
         <w:rPr>
           <w:color w:val="538135" w:themeColor="accent6" w:themeShade="BF"/>
@@ -296,6 +1381,7 @@
         </w:rPr>
         <w:t>Embedded board:</w:t>
       </w:r>
+      <w:bookmarkEnd w:id="3"/>
     </w:p>
     <w:p>
       <w:pPr>
@@ -343,6 +1429,7 @@
           <w:szCs w:val="32"/>
         </w:rPr>
       </w:pPr>
+      <w:bookmarkStart w:id="4" w:name="_Toc42467300"/>
       <w:r>
         <w:rPr>
           <w:color w:val="538135" w:themeColor="accent6" w:themeShade="BF"/>
@@ -351,6 +1438,7 @@
         </w:rPr>
         <w:t>Sensors:</w:t>
       </w:r>
+      <w:bookmarkEnd w:id="4"/>
     </w:p>
     <w:p>
       <w:pPr>
@@ -436,6 +1524,7 @@
           <w:szCs w:val="32"/>
         </w:rPr>
       </w:pPr>
+      <w:bookmarkStart w:id="5" w:name="_Toc42467301"/>
       <w:r>
         <w:rPr>
           <w:color w:val="538135" w:themeColor="accent6" w:themeShade="BF"/>
@@ -444,6 +1533,7 @@
         </w:rPr>
         <w:t>Communication:</w:t>
       </w:r>
+      <w:bookmarkEnd w:id="5"/>
     </w:p>
     <w:p>
       <w:pPr>
@@ -475,6 +1565,7 @@
           <w:szCs w:val="32"/>
         </w:rPr>
       </w:pPr>
+      <w:bookmarkStart w:id="6" w:name="_Toc42467302"/>
       <w:r>
         <w:rPr>
           <w:color w:val="538135" w:themeColor="accent6" w:themeShade="BF"/>
@@ -491,6 +1582,7 @@
         </w:rPr>
         <w:t>:</w:t>
       </w:r>
+      <w:bookmarkEnd w:id="6"/>
     </w:p>
     <w:p>
       <w:r>
@@ -531,7 +1623,7 @@
                     <pic:cNvPicPr/>
                   </pic:nvPicPr>
                   <pic:blipFill>
-                    <a:blip r:embed="rId6" cstate="print">
+                    <a:blip r:embed="rId7" cstate="print">
                       <a:extLst>
                         <a:ext uri="{28A0092B-C50C-407E-A947-70E740481C1C}">
                           <a14:useLocalDpi xmlns:a14="http://schemas.microsoft.com/office/drawing/2010/main" val="0"/>
@@ -576,21 +1668,13 @@
     <w:p>
       <w:pPr>
         <w:pStyle w:val="Heading1"/>
-        <w:rPr>
-          <w:color w:val="538135" w:themeColor="accent6" w:themeShade="BF"/>
-          <w:sz w:val="48"/>
-          <w:szCs w:val="48"/>
-        </w:rPr>
-      </w:pPr>
-      <w:r>
-        <w:rPr>
-          <w:color w:val="538135" w:themeColor="accent6" w:themeShade="BF"/>
-          <w:sz w:val="48"/>
-          <w:szCs w:val="48"/>
-        </w:rPr>
+      </w:pPr>
+      <w:bookmarkStart w:id="7" w:name="_Toc42467303"/>
+      <w:r>
         <w:lastRenderedPageBreak/>
         <w:t>System design</w:t>
       </w:r>
+      <w:bookmarkEnd w:id="7"/>
     </w:p>
     <w:p>
       <w:pPr>
@@ -601,6 +1685,7 @@
           <w:szCs w:val="32"/>
         </w:rPr>
       </w:pPr>
+      <w:bookmarkStart w:id="8" w:name="_Toc42467304"/>
       <w:r>
         <w:rPr>
           <w:color w:val="538135" w:themeColor="accent6" w:themeShade="BF"/>
@@ -609,6 +1694,7 @@
         </w:rPr>
         <w:t>System architecture diagram</w:t>
       </w:r>
+      <w:bookmarkEnd w:id="8"/>
     </w:p>
     <w:p>
       <w:r>
@@ -634,7 +1720,7 @@
                     <pic:cNvPicPr/>
                   </pic:nvPicPr>
                   <pic:blipFill>
-                    <a:blip r:embed="rId7"/>
+                    <a:blip r:embed="rId8"/>
                     <a:stretch>
                       <a:fillRect/>
                     </a:stretch>
@@ -668,6 +1754,7 @@
           <w:szCs w:val="32"/>
         </w:rPr>
       </w:pPr>
+      <w:bookmarkStart w:id="9" w:name="_Toc42467305"/>
       <w:r>
         <w:rPr>
           <w:color w:val="538135" w:themeColor="accent6" w:themeShade="BF"/>
@@ -676,6 +1763,7 @@
         </w:rPr>
         <w:t>System context diagram</w:t>
       </w:r>
+      <w:bookmarkEnd w:id="9"/>
     </w:p>
     <w:p/>
     <w:p>
@@ -727,7 +1815,7 @@
                     <pic:cNvPicPr/>
                   </pic:nvPicPr>
                   <pic:blipFill>
-                    <a:blip r:embed="rId8">
+                    <a:blip r:embed="rId9">
                       <a:extLst>
                         <a:ext uri="{28A0092B-C50C-407E-A947-70E740481C1C}">
                           <a14:useLocalDpi xmlns:a14="http://schemas.microsoft.com/office/drawing/2010/main" val="0"/>
@@ -772,21 +1860,13 @@
     <w:p>
       <w:pPr>
         <w:pStyle w:val="Heading1"/>
-        <w:rPr>
-          <w:color w:val="538135" w:themeColor="accent6" w:themeShade="BF"/>
-          <w:sz w:val="48"/>
-          <w:szCs w:val="48"/>
-        </w:rPr>
-      </w:pPr>
-      <w:r>
-        <w:rPr>
-          <w:color w:val="538135" w:themeColor="accent6" w:themeShade="BF"/>
-          <w:sz w:val="48"/>
-          <w:szCs w:val="48"/>
-        </w:rPr>
+      </w:pPr>
+      <w:bookmarkStart w:id="10" w:name="_Toc42467306"/>
+      <w:r>
         <w:lastRenderedPageBreak/>
         <w:t>Communication protocols</w:t>
       </w:r>
+      <w:bookmarkEnd w:id="10"/>
     </w:p>
     <w:p>
       <w:r>
@@ -860,7 +1940,7 @@
                     <pic:cNvPicPr/>
                   </pic:nvPicPr>
                   <pic:blipFill>
-                    <a:blip r:embed="rId9"/>
+                    <a:blip r:embed="rId10"/>
                     <a:stretch>
                       <a:fillRect/>
                     </a:stretch>
@@ -884,32 +1964,19 @@
     <w:p>
       <w:pPr>
         <w:pStyle w:val="Heading1"/>
-        <w:rPr>
-          <w:color w:val="538135" w:themeColor="accent6" w:themeShade="BF"/>
-          <w:sz w:val="48"/>
-          <w:szCs w:val="48"/>
-        </w:rPr>
-      </w:pPr>
-      <w:bookmarkStart w:id="0" w:name="_Hlk36463585"/>
-      <w:r>
-        <w:rPr>
-          <w:color w:val="538135" w:themeColor="accent6" w:themeShade="BF"/>
-          <w:sz w:val="48"/>
-          <w:szCs w:val="48"/>
-        </w:rPr>
+      </w:pPr>
+      <w:bookmarkStart w:id="11" w:name="_Hlk36463585"/>
+      <w:bookmarkStart w:id="12" w:name="_Toc42467307"/>
+      <w:r>
         <w:lastRenderedPageBreak/>
         <w:t>Control flow chart</w:t>
       </w:r>
       <w:r>
-        <w:rPr>
-          <w:color w:val="538135" w:themeColor="accent6" w:themeShade="BF"/>
-          <w:sz w:val="48"/>
-          <w:szCs w:val="48"/>
-        </w:rPr>
         <w:t>s</w:t>
       </w:r>
-    </w:p>
-    <w:bookmarkEnd w:id="0"/>
+      <w:bookmarkEnd w:id="12"/>
+    </w:p>
+    <w:bookmarkEnd w:id="11"/>
     <w:p>
       <w:pPr>
         <w:rPr>
@@ -974,7 +2041,7 @@
                     <pic:cNvPicPr/>
                   </pic:nvPicPr>
                   <pic:blipFill>
-                    <a:blip r:embed="rId10">
+                    <a:blip r:embed="rId11">
                       <a:extLst>
                         <a:ext uri="{28A0092B-C50C-407E-A947-70E740481C1C}">
                           <a14:useLocalDpi xmlns:a14="http://schemas.microsoft.com/office/drawing/2010/main" val="0"/>
@@ -1176,7 +2243,7 @@
                     <pic:cNvPicPr/>
                   </pic:nvPicPr>
                   <pic:blipFill>
-                    <a:blip r:embed="rId11">
+                    <a:blip r:embed="rId12">
                       <a:extLst>
                         <a:ext uri="{28A0092B-C50C-407E-A947-70E740481C1C}">
                           <a14:useLocalDpi xmlns:a14="http://schemas.microsoft.com/office/drawing/2010/main" val="0"/>
@@ -1212,22 +2279,13 @@
     <w:p>
       <w:pPr>
         <w:pStyle w:val="Heading1"/>
-        <w:rPr>
-          <w:color w:val="538135" w:themeColor="accent6" w:themeShade="BF"/>
-          <w:sz w:val="48"/>
-          <w:szCs w:val="48"/>
-        </w:rPr>
       </w:pPr>
     </w:p>
     <w:p>
       <w:pPr>
         <w:pStyle w:val="Heading1"/>
-        <w:rPr>
-          <w:color w:val="538135" w:themeColor="accent6" w:themeShade="BF"/>
-          <w:sz w:val="48"/>
-          <w:szCs w:val="48"/>
-        </w:rPr>
-      </w:pPr>
+      </w:pPr>
+      <w:bookmarkStart w:id="13" w:name="_Toc42467308"/>
       <w:r>
         <w:rPr>
           <w:noProof/>
@@ -1264,7 +2322,7 @@
                     <pic:cNvPicPr/>
                   </pic:nvPicPr>
                   <pic:blipFill>
-                    <a:blip r:embed="rId12">
+                    <a:blip r:embed="rId13">
                       <a:extLst>
                         <a:ext uri="{28A0092B-C50C-407E-A947-70E740481C1C}">
                           <a14:useLocalDpi xmlns:a14="http://schemas.microsoft.com/office/drawing/2010/main" val="0"/>
@@ -1296,45 +2354,26 @@
           </wp:anchor>
         </w:drawing>
       </w:r>
+      <w:bookmarkEnd w:id="13"/>
     </w:p>
     <w:p>
       <w:pPr>
         <w:pStyle w:val="Heading1"/>
-        <w:rPr>
-          <w:color w:val="538135" w:themeColor="accent6" w:themeShade="BF"/>
-          <w:sz w:val="48"/>
-          <w:szCs w:val="48"/>
-        </w:rPr>
       </w:pPr>
     </w:p>
     <w:p>
       <w:pPr>
         <w:pStyle w:val="Heading1"/>
-        <w:rPr>
-          <w:color w:val="538135" w:themeColor="accent6" w:themeShade="BF"/>
-          <w:sz w:val="48"/>
-          <w:szCs w:val="48"/>
-        </w:rPr>
       </w:pPr>
     </w:p>
     <w:p>
       <w:pPr>
         <w:pStyle w:val="Heading1"/>
-        <w:rPr>
-          <w:color w:val="538135" w:themeColor="accent6" w:themeShade="BF"/>
-          <w:sz w:val="48"/>
-          <w:szCs w:val="48"/>
-        </w:rPr>
       </w:pPr>
     </w:p>
     <w:p>
       <w:pPr>
         <w:pStyle w:val="Heading1"/>
-        <w:rPr>
-          <w:color w:val="538135" w:themeColor="accent6" w:themeShade="BF"/>
-          <w:sz w:val="48"/>
-          <w:szCs w:val="48"/>
-        </w:rPr>
       </w:pPr>
     </w:p>
     <w:p>
@@ -1386,7 +2425,7 @@
                     <pic:cNvPicPr/>
                   </pic:nvPicPr>
                   <pic:blipFill>
-                    <a:blip r:embed="rId13">
+                    <a:blip r:embed="rId14">
                       <a:extLst>
                         <a:ext uri="{28A0092B-C50C-407E-A947-70E740481C1C}">
                           <a14:useLocalDpi xmlns:a14="http://schemas.microsoft.com/office/drawing/2010/main" val="0"/>
@@ -1425,47 +2464,101 @@
     <w:p>
       <w:pPr>
         <w:pStyle w:val="Heading1"/>
-        <w:rPr>
-          <w:color w:val="538135" w:themeColor="accent6" w:themeShade="BF"/>
-          <w:sz w:val="48"/>
-          <w:szCs w:val="48"/>
-        </w:rPr>
       </w:pPr>
     </w:p>
     <w:p>
       <w:pPr>
         <w:pStyle w:val="Heading1"/>
-        <w:rPr>
-          <w:color w:val="538135" w:themeColor="accent6" w:themeShade="BF"/>
-          <w:sz w:val="48"/>
-          <w:szCs w:val="48"/>
-        </w:rPr>
       </w:pPr>
     </w:p>
     <w:p>
       <w:pPr>
         <w:pStyle w:val="Heading1"/>
-        <w:rPr>
-          <w:color w:val="538135" w:themeColor="accent6" w:themeShade="BF"/>
-          <w:sz w:val="48"/>
-          <w:szCs w:val="48"/>
-        </w:rPr>
       </w:pPr>
     </w:p>
     <w:p>
       <w:pPr>
         <w:pStyle w:val="Heading1"/>
-        <w:rPr>
-          <w:color w:val="538135" w:themeColor="accent6" w:themeShade="BF"/>
-          <w:sz w:val="48"/>
-          <w:szCs w:val="48"/>
-        </w:rPr>
-      </w:pPr>
-    </w:p>
-    <w:p/>
-    <w:p/>
-    <w:p/>
-    <w:p/>
+      </w:pPr>
+    </w:p>
+    <w:p/>
+    <w:p/>
+    <w:p/>
+    <w:p/>
+    <w:p/>
+    <w:p/>
+    <w:p/>
+    <w:p/>
+    <w:p>
+      <w:pPr>
+        <w:pStyle w:val="Heading1"/>
+      </w:pPr>
+      <w:bookmarkStart w:id="14" w:name="_Toc42467309"/>
+      <w:r>
+        <w:lastRenderedPageBreak/>
+        <w:t>References:</w:t>
+      </w:r>
+      <w:bookmarkEnd w:id="14"/>
+      <w:r>
+        <w:t xml:space="preserve"> </w:t>
+      </w:r>
+      <w:r>
+        <w:br/>
+      </w:r>
+    </w:p>
+    <w:p>
+      <w:hyperlink r:id="rId15" w:history="1">
+        <w:r>
+          <w:rPr>
+            <w:rStyle w:val="Hyperlink"/>
+          </w:rPr>
+          <w:t>https://www.st.com/resource/en/user_manual/dm00105823-stm32-nucleo-64-boards-mb1136-stmicroelectronics.pdf</w:t>
+        </w:r>
+      </w:hyperlink>
+    </w:p>
+    <w:p>
+      <w:hyperlink r:id="rId16" w:history="1">
+        <w:r>
+          <w:rPr>
+            <w:rStyle w:val="Hyperlink"/>
+          </w:rPr>
+          <w:t>https://www.mouser.com/datasheet/2/682/Sensirion_Humidity_Sensors_SHT3x_Datasheet_digital-971521.pdf</w:t>
+        </w:r>
+      </w:hyperlink>
+    </w:p>
+    <w:p>
+      <w:hyperlink r:id="rId17" w:history="1">
+        <w:r>
+          <w:rPr>
+            <w:rStyle w:val="Hyperlink"/>
+          </w:rPr>
+          <w:t>https://www.mouser.com/datasheet/2/588/iAQ-core_Datasheet_EN_v1-775852.pdf</w:t>
+        </w:r>
+      </w:hyperlink>
+    </w:p>
+    <w:p>
+      <w:hyperlink r:id="rId18" w:history="1">
+        <w:r>
+          <w:rPr>
+            <w:rStyle w:val="Hyperlink"/>
+          </w:rPr>
+          <w:t>http://www.gassensor.ru/data/files/carbon_dioxide/CM1106%20CO2%20SENSOR%20MODULE%20INTRODUCTION.pdf</w:t>
+        </w:r>
+      </w:hyperlink>
+    </w:p>
+    <w:p>
+      <w:hyperlink r:id="rId19" w:history="1">
+        <w:r>
+          <w:rPr>
+            <w:rStyle w:val="Hyperlink"/>
+          </w:rPr>
+          <w:t>https://www.ti.com/lit/ds/symlink/cc2520.pdf?ts=1591563160998</w:t>
+        </w:r>
+      </w:hyperlink>
+      <w:r>
+        <w:br/>
+      </w:r>
+    </w:p>
     <w:p/>
     <w:p/>
     <w:p/>
@@ -2469,7 +3562,7 @@
     <w:link w:val="Heading1Char"/>
     <w:uiPriority w:val="9"/>
     <w:qFormat/>
-    <w:rsid w:val="00CA63A7"/>
+    <w:rsid w:val="005347EA"/>
     <w:pPr>
       <w:keepNext/>
       <w:keepLines/>
@@ -2478,9 +3571,9 @@
     </w:pPr>
     <w:rPr>
       <w:rFonts w:asciiTheme="majorHAnsi" w:eastAsiaTheme="majorEastAsia" w:hAnsiTheme="majorHAnsi" w:cstheme="majorBidi"/>
-      <w:color w:val="2E74B5" w:themeColor="accent1" w:themeShade="BF"/>
-      <w:sz w:val="32"/>
-      <w:szCs w:val="32"/>
+      <w:color w:val="538135" w:themeColor="accent6" w:themeShade="BF"/>
+      <w:sz w:val="48"/>
+      <w:szCs w:val="48"/>
     </w:rPr>
   </w:style>
   <w:style w:type="paragraph" w:styleId="Heading2">
@@ -2548,12 +3641,12 @@
     <w:basedOn w:val="DefaultParagraphFont"/>
     <w:link w:val="Heading1"/>
     <w:uiPriority w:val="9"/>
-    <w:rsid w:val="00CA63A7"/>
+    <w:rsid w:val="005347EA"/>
     <w:rPr>
       <w:rFonts w:asciiTheme="majorHAnsi" w:eastAsiaTheme="majorEastAsia" w:hAnsiTheme="majorHAnsi" w:cstheme="majorBidi"/>
-      <w:color w:val="2E74B5" w:themeColor="accent1" w:themeShade="BF"/>
-      <w:sz w:val="32"/>
-      <w:szCs w:val="32"/>
+      <w:color w:val="538135" w:themeColor="accent6" w:themeShade="BF"/>
+      <w:sz w:val="48"/>
+      <w:szCs w:val="48"/>
     </w:rPr>
   </w:style>
   <w:style w:type="character" w:customStyle="1" w:styleId="Heading2Char">
@@ -2567,6 +3660,66 @@
       <w:color w:val="2E74B5" w:themeColor="accent1" w:themeShade="BF"/>
       <w:sz w:val="26"/>
       <w:szCs w:val="26"/>
+    </w:rPr>
+  </w:style>
+  <w:style w:type="paragraph" w:styleId="TOCHeading">
+    <w:name w:val="TOC Heading"/>
+    <w:basedOn w:val="Heading1"/>
+    <w:next w:val="Normal"/>
+    <w:uiPriority w:val="39"/>
+    <w:unhideWhenUsed/>
+    <w:qFormat/>
+    <w:rsid w:val="005347EA"/>
+    <w:pPr>
+      <w:outlineLvl w:val="9"/>
+    </w:pPr>
+  </w:style>
+  <w:style w:type="paragraph" w:styleId="TOC1">
+    <w:name w:val="toc 1"/>
+    <w:basedOn w:val="Normal"/>
+    <w:next w:val="Normal"/>
+    <w:autoRedefine/>
+    <w:uiPriority w:val="39"/>
+    <w:unhideWhenUsed/>
+    <w:rsid w:val="005347EA"/>
+    <w:pPr>
+      <w:spacing w:after="100"/>
+    </w:pPr>
+  </w:style>
+  <w:style w:type="paragraph" w:styleId="TOC2">
+    <w:name w:val="toc 2"/>
+    <w:basedOn w:val="Normal"/>
+    <w:next w:val="Normal"/>
+    <w:autoRedefine/>
+    <w:uiPriority w:val="39"/>
+    <w:unhideWhenUsed/>
+    <w:rsid w:val="005347EA"/>
+    <w:pPr>
+      <w:spacing w:after="100"/>
+      <w:ind w:left="220"/>
+    </w:pPr>
+  </w:style>
+  <w:style w:type="character" w:styleId="Hyperlink">
+    <w:name w:val="Hyperlink"/>
+    <w:basedOn w:val="DefaultParagraphFont"/>
+    <w:uiPriority w:val="99"/>
+    <w:unhideWhenUsed/>
+    <w:rsid w:val="005347EA"/>
+    <w:rPr>
+      <w:color w:val="0563C1" w:themeColor="hyperlink"/>
+      <w:u w:val="single"/>
+    </w:rPr>
+  </w:style>
+  <w:style w:type="character" w:styleId="UnresolvedMention">
+    <w:name w:val="Unresolved Mention"/>
+    <w:basedOn w:val="DefaultParagraphFont"/>
+    <w:uiPriority w:val="99"/>
+    <w:semiHidden/>
+    <w:unhideWhenUsed/>
+    <w:rsid w:val="005347EA"/>
+    <w:rPr>
+      <w:color w:val="605E5C"/>
+      <w:shd w:val="clear" w:color="auto" w:fill="E1DFDD"/>
     </w:rPr>
   </w:style>
 </w:styles>
@@ -2831,4 +3984,16 @@
     </a:ext>
   </a:extLst>
 </a:theme>
+</file>
+
+<file path=customXml/item1.xml><?xml version="1.0" encoding="utf-8"?>
+<b:Sources xmlns:b="http://schemas.openxmlformats.org/officeDocument/2006/bibliography" xmlns="http://schemas.openxmlformats.org/officeDocument/2006/bibliography" SelectedStyle="\APASixthEditionOfficeOnline.xsl" StyleName="APA" Version="6"/>
+</file>
+
+<file path=customXml/itemProps1.xml><?xml version="1.0" encoding="utf-8"?>
+<ds:datastoreItem xmlns:ds="http://schemas.openxmlformats.org/officeDocument/2006/customXml" ds:itemID="{85E65CA6-75CB-44AB-8C25-7A3C95BD6C13}">
+  <ds:schemaRefs>
+    <ds:schemaRef ds:uri="http://schemas.openxmlformats.org/officeDocument/2006/bibliography"/>
+  </ds:schemaRefs>
+</ds:datastoreItem>
 </file>
</xml_diff>